<commit_message>
new documentation and files
</commit_message>
<xml_diff>
--- a/jenny_CMF/docs/Francesco.docx
+++ b/jenny_CMF/docs/Francesco.docx
@@ -10,19 +10,369 @@
           <w:u w:val="single"/>
         </w:rPr>
       </w:pPr>
-      <w:r>
-        <w:t xml:space="preserve">Francesco, </w:t>
-      </w:r>
-    </w:p>
-    <w:p>
-      <w:pPr>
+      <w:bookmarkStart w:id="0" w:name="_GoBack"/>
+      <w:bookmarkEnd w:id="0"/>
+      <w:r>
         <w:rPr>
           <w:b/>
           <w:i/>
           <w:u w:val="single"/>
         </w:rPr>
-      </w:pPr>
-    </w:p>
+        <w:t>Partie I, REVUE DES PRATIQUES sur la gingivopériostoplastie)</w:t>
+      </w:r>
+    </w:p>
+    <w:p/>
+    <w:p>
+      <w:r>
+        <w:t>Technique de cette chirurgie : prendre de l’os de la crête iliaque et le greffer au niveau de l’os alvéolaire du maxillaire, pour reconstruire l’os de la mâchoire supérieure dans les fentes labio palatines</w:t>
+      </w:r>
+    </w:p>
+    <w:p>
+      <w:r>
+        <w:t xml:space="preserve">Les buts de cette chirurgie : </w:t>
+      </w:r>
+    </w:p>
+    <w:p>
+      <w:r>
+        <w:t>-améliorer l’aspect esthétique</w:t>
+      </w:r>
+    </w:p>
+    <w:p>
+      <w:r>
+        <w:t>-permettre aux dents de se placer sur l’arcade (en gros)</w:t>
+      </w:r>
+    </w:p>
+    <w:p>
+      <w:r>
+        <w:t xml:space="preserve">-fermer la fistule buco-nasale </w:t>
+      </w:r>
+    </w:p>
+    <w:p/>
+    <w:p>
+      <w:r>
+        <w:t>151 patients inclus, correspondant à 162 GPP (GINGIVOPÉRIOSTOPLASTIE) (car 11 patients ont 2 fentes = fentes bila</w:t>
+      </w:r>
+      <w:r>
+        <w:t>t</w:t>
+      </w:r>
+      <w:r>
+        <w:t>é</w:t>
+      </w:r>
+      <w:r>
+        <w:t>r</w:t>
+      </w:r>
+      <w:r>
+        <w:t>ales)</w:t>
+      </w:r>
+    </w:p>
+    <w:p/>
+    <w:p>
+      <w:pPr>
+        <w:pStyle w:val="Titre1"/>
+      </w:pPr>
+      <w:r>
+        <w:t>1</w:t>
+      </w:r>
+      <w:r>
+        <w:rPr>
+          <w:vertAlign w:val="superscript"/>
+        </w:rPr>
+        <w:t>er</w:t>
+      </w:r>
+      <w:r>
+        <w:t xml:space="preserve"> tableur : épidémio générale : </w:t>
+      </w:r>
+    </w:p>
+    <w:p/>
+    <w:p>
+      <w:r>
+        <w:rPr>
+          <w:highlight w:val="yellow"/>
+        </w:rPr>
+        <w:t>-Répartition selon le sexe, % masculin, féminin</w:t>
+      </w:r>
+    </w:p>
+    <w:p>
+      <w:pPr>
+        <w:rPr>
+          <w:highlight w:val="yellow"/>
+        </w:rPr>
+      </w:pPr>
+      <w:r>
+        <w:rPr>
+          <w:highlight w:val="yellow"/>
+        </w:rPr>
+        <w:t xml:space="preserve">-type de fentes : complète ou incomplète / unilatérale ou bilatérale </w:t>
+      </w:r>
+    </w:p>
+    <w:p>
+      <w:pPr>
+        <w:rPr>
+          <w:highlight w:val="yellow"/>
+        </w:rPr>
+      </w:pPr>
+      <w:r>
+        <w:rPr>
+          <w:highlight w:val="yellow"/>
+        </w:rPr>
+        <w:t>(103 complètes, 48 incomplètes)</w:t>
+      </w:r>
+    </w:p>
+    <w:p>
+      <w:pPr>
+        <w:rPr>
+          <w:highlight w:val="yellow"/>
+        </w:rPr>
+      </w:pPr>
+      <w:r>
+        <w:rPr>
+          <w:highlight w:val="yellow"/>
+        </w:rPr>
+        <w:t>(117 unilatérales, 34 fentes bilatérales) (parmi les 34 patients avec fentes bilatérales, seule 11 patients ont eu 2 GPP, car les autres pas prêts ou pas besoin d’opérer les 2 côtés)</w:t>
+      </w:r>
+    </w:p>
+    <w:p>
+      <w:pPr>
+        <w:rPr>
+          <w:highlight w:val="yellow"/>
+        </w:rPr>
+      </w:pPr>
+      <w:r>
+        <w:rPr>
+          <w:highlight w:val="yellow"/>
+        </w:rPr>
+        <w:t>(82 fentes complètes unilatérales</w:t>
+      </w:r>
+    </w:p>
+    <w:p>
+      <w:pPr>
+        <w:rPr>
+          <w:highlight w:val="yellow"/>
+        </w:rPr>
+      </w:pPr>
+      <w:r>
+        <w:rPr>
+          <w:highlight w:val="yellow"/>
+        </w:rPr>
+        <w:t>22 fentes complètes bilatérales</w:t>
+      </w:r>
+    </w:p>
+    <w:p>
+      <w:pPr>
+        <w:rPr>
+          <w:highlight w:val="yellow"/>
+        </w:rPr>
+      </w:pPr>
+      <w:r>
+        <w:rPr>
+          <w:highlight w:val="yellow"/>
+        </w:rPr>
+        <w:t>35 fentes incomplètes unilatérales</w:t>
+      </w:r>
+    </w:p>
+    <w:p>
+      <w:r>
+        <w:rPr>
+          <w:highlight w:val="yellow"/>
+        </w:rPr>
+        <w:t>12 fentes incomplètes bilatérales</w:t>
+      </w:r>
+    </w:p>
+    <w:p/>
+    <w:p>
+      <w:r>
+        <w:rPr>
+          <w:highlight w:val="yellow"/>
+        </w:rPr>
+        <w:t>-côté de la fente : concernant les fentes unilatérales (117) : 84 sont à gauche, 33 sont à droite</w:t>
+      </w:r>
+    </w:p>
+    <w:p/>
+    <w:p>
+      <w:pPr>
+        <w:rPr>
+          <w:highlight w:val="yellow"/>
+        </w:rPr>
+      </w:pPr>
+      <w:r>
+        <w:rPr>
+          <w:highlight w:val="yellow"/>
+        </w:rPr>
+        <w:t>-Répartition selon le sexe : %F et %M dans les fentes :- unilatérales</w:t>
+      </w:r>
+    </w:p>
+    <w:p>
+      <w:pPr>
+        <w:rPr>
+          <w:highlight w:val="yellow"/>
+        </w:rPr>
+      </w:pPr>
+      <w:r>
+        <w:rPr>
+          <w:highlight w:val="yellow"/>
+        </w:rPr>
+        <w:tab/>
+      </w:r>
+      <w:r>
+        <w:rPr>
+          <w:highlight w:val="yellow"/>
+        </w:rPr>
+        <w:tab/>
+      </w:r>
+      <w:r>
+        <w:rPr>
+          <w:highlight w:val="yellow"/>
+        </w:rPr>
+        <w:tab/>
+      </w:r>
+      <w:r>
+        <w:rPr>
+          <w:highlight w:val="yellow"/>
+        </w:rPr>
+        <w:tab/>
+      </w:r>
+      <w:r>
+        <w:rPr>
+          <w:highlight w:val="yellow"/>
+        </w:rPr>
+        <w:tab/>
+      </w:r>
+      <w:r>
+        <w:rPr>
+          <w:highlight w:val="yellow"/>
+        </w:rPr>
+        <w:tab/>
+      </w:r>
+      <w:r>
+        <w:rPr>
+          <w:highlight w:val="yellow"/>
+        </w:rPr>
+        <w:tab/>
+        <w:t xml:space="preserve">     -bilatérales</w:t>
+      </w:r>
+    </w:p>
+    <w:p>
+      <w:pPr>
+        <w:rPr>
+          <w:highlight w:val="yellow"/>
+        </w:rPr>
+      </w:pPr>
+      <w:r>
+        <w:rPr>
+          <w:highlight w:val="yellow"/>
+        </w:rPr>
+        <w:tab/>
+      </w:r>
+      <w:r>
+        <w:rPr>
+          <w:highlight w:val="yellow"/>
+        </w:rPr>
+        <w:tab/>
+      </w:r>
+      <w:r>
+        <w:rPr>
+          <w:highlight w:val="yellow"/>
+        </w:rPr>
+        <w:tab/>
+      </w:r>
+      <w:r>
+        <w:rPr>
+          <w:highlight w:val="yellow"/>
+        </w:rPr>
+        <w:tab/>
+      </w:r>
+      <w:r>
+        <w:rPr>
+          <w:highlight w:val="yellow"/>
+        </w:rPr>
+        <w:tab/>
+      </w:r>
+      <w:r>
+        <w:rPr>
+          <w:highlight w:val="yellow"/>
+        </w:rPr>
+        <w:tab/>
+      </w:r>
+      <w:r>
+        <w:rPr>
+          <w:highlight w:val="yellow"/>
+        </w:rPr>
+        <w:tab/>
+        <w:t xml:space="preserve">    -complètes</w:t>
+      </w:r>
+    </w:p>
+    <w:p>
+      <w:r>
+        <w:rPr>
+          <w:highlight w:val="yellow"/>
+        </w:rPr>
+        <w:tab/>
+      </w:r>
+      <w:r>
+        <w:rPr>
+          <w:highlight w:val="yellow"/>
+        </w:rPr>
+        <w:tab/>
+      </w:r>
+      <w:r>
+        <w:rPr>
+          <w:highlight w:val="yellow"/>
+        </w:rPr>
+        <w:tab/>
+      </w:r>
+      <w:r>
+        <w:rPr>
+          <w:highlight w:val="yellow"/>
+        </w:rPr>
+        <w:tab/>
+      </w:r>
+      <w:r>
+        <w:rPr>
+          <w:highlight w:val="yellow"/>
+        </w:rPr>
+        <w:tab/>
+      </w:r>
+      <w:r>
+        <w:rPr>
+          <w:highlight w:val="yellow"/>
+        </w:rPr>
+        <w:tab/>
+      </w:r>
+      <w:r>
+        <w:rPr>
+          <w:highlight w:val="yellow"/>
+        </w:rPr>
+        <w:tab/>
+        <w:t xml:space="preserve">    -incomplètes</w:t>
+      </w:r>
+      <w:r>
+        <w:t xml:space="preserve"> </w:t>
+      </w:r>
+    </w:p>
+    <w:p/>
+    <w:p>
+      <w:r>
+        <w:t>-Parmi ces 151 patients, 84/151 ont une agénésie dentaire (incisive latérale adjacente à la fente)</w:t>
+      </w:r>
+    </w:p>
+    <w:p/>
+    <w:p>
+      <w:r>
+        <w:t>-Parmi les 151 patients, 21/151 présentaient une fistule bucco nasale symptomatique</w:t>
+      </w:r>
+    </w:p>
+    <w:p/>
+    <w:p>
+      <w:r>
+        <w:t>(les agénésies dentaires et les fistules sont des complications associées aux fentes)</w:t>
+      </w:r>
+    </w:p>
+    <w:p/>
+    <w:p/>
+    <w:p/>
+    <w:p/>
+    <w:p/>
+    <w:p/>
     <w:p>
       <w:pPr>
         <w:rPr>
@@ -31,355 +381,51 @@
           <w:u w:val="single"/>
         </w:rPr>
       </w:pPr>
-      <w:r>
-        <w:rPr>
-          <w:b/>
-          <w:i/>
-          <w:u w:val="single"/>
-        </w:rPr>
-        <w:t>Partie I, REVUE DES PRATIQUES sur la gingivopériostoplastie)</w:t>
-      </w:r>
-    </w:p>
-    <w:p/>
-    <w:p>
-      <w:r>
-        <w:t>Technique de cette chirurgie : prendre de l’os de la crête iliaque et le greffer au niveau de l’os alvéolaire du maxillaire, pour reconstruire l’os de la mâchoire supérieure dans les fentes labio palatines</w:t>
-      </w:r>
-    </w:p>
-    <w:p>
-      <w:r>
-        <w:t xml:space="preserve">Les buts de cette chirurgie : </w:t>
-      </w:r>
-    </w:p>
-    <w:p>
-      <w:r>
-        <w:t>-améliorer l’aspect esthétique</w:t>
-      </w:r>
-    </w:p>
-    <w:p>
-      <w:r>
-        <w:t>-permettre aux dents de se placer sur l’arcade (en gros)</w:t>
-      </w:r>
-    </w:p>
-    <w:p>
-      <w:r>
-        <w:t xml:space="preserve">-fermer la fistule buco-nasale </w:t>
-      </w:r>
-    </w:p>
-    <w:p/>
-    <w:p>
-      <w:r>
-        <w:t>151 patients inclus, correspondant à 162 GPP (GINGIVOPÉRIOSTOPLASTIE) (car 11 patients ont 2 fentes = fentes bila</w:t>
-      </w:r>
-      <w:r>
-        <w:t>t</w:t>
-      </w:r>
-      <w:r>
-        <w:t>é</w:t>
-      </w:r>
-      <w:r>
-        <w:t>r</w:t>
-      </w:r>
-      <w:r>
-        <w:t>ales)</w:t>
-      </w:r>
-    </w:p>
-    <w:p/>
-    <w:p>
-      <w:pPr>
-        <w:rPr>
-          <w:b/>
-          <w:i/>
-          <w:u w:val="single"/>
-        </w:rPr>
-      </w:pPr>
-      <w:r>
-        <w:rPr>
-          <w:b/>
-          <w:i/>
-          <w:u w:val="single"/>
-        </w:rPr>
-        <w:t>1</w:t>
-      </w:r>
-      <w:r>
-        <w:rPr>
-          <w:b/>
-          <w:i/>
-          <w:u w:val="single"/>
+    </w:p>
+    <w:p>
+      <w:pPr>
+        <w:pStyle w:val="Titre1"/>
+      </w:pPr>
+      <w:r>
+        <w:lastRenderedPageBreak/>
+        <w:t>2</w:t>
+      </w:r>
+      <w:r>
+        <w:rPr>
           <w:vertAlign w:val="superscript"/>
         </w:rPr>
-        <w:t>er</w:t>
-      </w:r>
-      <w:r>
-        <w:rPr>
-          <w:b/>
-          <w:i/>
-          <w:u w:val="single"/>
-        </w:rPr>
-        <w:t xml:space="preserve"> tableur : épidémio générale : </w:t>
-      </w:r>
-    </w:p>
-    <w:p/>
-    <w:p>
-      <w:r>
-        <w:rPr>
-          <w:highlight w:val="yellow"/>
-        </w:rPr>
-        <w:t>-Répartition selon le sexe, % masculin, féminin</w:t>
-      </w:r>
-    </w:p>
-    <w:p>
-      <w:pPr>
-        <w:rPr>
-          <w:highlight w:val="yellow"/>
-        </w:rPr>
-      </w:pPr>
-      <w:r>
-        <w:rPr>
-          <w:highlight w:val="yellow"/>
-        </w:rPr>
-        <w:t xml:space="preserve">-type de fentes : complète ou incomplète / unilatérale ou bilatérale </w:t>
-      </w:r>
-    </w:p>
-    <w:p>
-      <w:pPr>
-        <w:rPr>
-          <w:highlight w:val="yellow"/>
-        </w:rPr>
-      </w:pPr>
-      <w:r>
-        <w:rPr>
-          <w:highlight w:val="yellow"/>
-        </w:rPr>
-        <w:t>(103 complètes, 48 incomplètes)</w:t>
-      </w:r>
-    </w:p>
-    <w:p>
-      <w:pPr>
-        <w:rPr>
-          <w:highlight w:val="yellow"/>
-        </w:rPr>
-      </w:pPr>
-      <w:r>
-        <w:rPr>
-          <w:highlight w:val="yellow"/>
-        </w:rPr>
-        <w:t>(117 unilatérales, 34 fentes bilatérales) (parmi les 34 patients avec fentes bilatérales, seule 11 patients ont eu 2 GPP, car les autres pas prêts ou pas besoin d’opérer les 2 côtés)</w:t>
-      </w:r>
-    </w:p>
-    <w:p>
-      <w:pPr>
-        <w:rPr>
-          <w:highlight w:val="yellow"/>
-        </w:rPr>
-      </w:pPr>
-      <w:r>
-        <w:rPr>
-          <w:highlight w:val="yellow"/>
-        </w:rPr>
-        <w:t>(82 fentes complètes unilatérales</w:t>
-      </w:r>
-    </w:p>
-    <w:p>
-      <w:pPr>
-        <w:rPr>
-          <w:highlight w:val="yellow"/>
-        </w:rPr>
-      </w:pPr>
-      <w:r>
-        <w:rPr>
-          <w:highlight w:val="yellow"/>
-        </w:rPr>
-        <w:t>22 fentes complètes bilatérales</w:t>
-      </w:r>
-    </w:p>
-    <w:p>
-      <w:pPr>
-        <w:rPr>
-          <w:highlight w:val="yellow"/>
-        </w:rPr>
-      </w:pPr>
-      <w:r>
-        <w:rPr>
-          <w:highlight w:val="yellow"/>
-        </w:rPr>
-        <w:t>35 fentes incomplètes unilatérales</w:t>
-      </w:r>
-    </w:p>
-    <w:p>
-      <w:r>
-        <w:rPr>
-          <w:highlight w:val="yellow"/>
-        </w:rPr>
-        <w:t>12 fentes incomplètes bilatérales</w:t>
-      </w:r>
-    </w:p>
-    <w:p/>
-    <w:p>
-      <w:r>
-        <w:rPr>
-          <w:highlight w:val="yellow"/>
-        </w:rPr>
-        <w:t>-côté de la fente : concernant les fentes unilatérales (117) : 84 sont à gauche, 33 sont à droite</w:t>
-      </w:r>
-    </w:p>
-    <w:p/>
-    <w:p>
-      <w:pPr>
-        <w:rPr>
-          <w:highlight w:val="yellow"/>
-        </w:rPr>
-      </w:pPr>
-      <w:r>
-        <w:rPr>
-          <w:highlight w:val="yellow"/>
-        </w:rPr>
-        <w:t>-Répartition selon le sexe : %F et %M dans les fentes :- unilatérales</w:t>
-      </w:r>
-    </w:p>
-    <w:p>
-      <w:pPr>
-        <w:rPr>
-          <w:highlight w:val="yellow"/>
-        </w:rPr>
-      </w:pPr>
-      <w:r>
-        <w:rPr>
-          <w:highlight w:val="yellow"/>
-        </w:rPr>
-        <w:tab/>
-      </w:r>
-      <w:r>
-        <w:rPr>
-          <w:highlight w:val="yellow"/>
-        </w:rPr>
-        <w:tab/>
-      </w:r>
-      <w:r>
-        <w:rPr>
-          <w:highlight w:val="yellow"/>
-        </w:rPr>
-        <w:tab/>
-      </w:r>
-      <w:r>
-        <w:rPr>
-          <w:highlight w:val="yellow"/>
-        </w:rPr>
-        <w:tab/>
-      </w:r>
-      <w:r>
-        <w:rPr>
-          <w:highlight w:val="yellow"/>
-        </w:rPr>
-        <w:tab/>
-      </w:r>
-      <w:r>
-        <w:rPr>
-          <w:highlight w:val="yellow"/>
-        </w:rPr>
-        <w:tab/>
-      </w:r>
-      <w:r>
-        <w:rPr>
-          <w:highlight w:val="yellow"/>
-        </w:rPr>
-        <w:tab/>
-        <w:t xml:space="preserve">     -bilatérales</w:t>
-      </w:r>
-    </w:p>
-    <w:p>
-      <w:pPr>
-        <w:rPr>
-          <w:highlight w:val="yellow"/>
-        </w:rPr>
-      </w:pPr>
-      <w:r>
-        <w:rPr>
-          <w:highlight w:val="yellow"/>
-        </w:rPr>
-        <w:tab/>
-      </w:r>
-      <w:r>
-        <w:rPr>
-          <w:highlight w:val="yellow"/>
-        </w:rPr>
-        <w:tab/>
-      </w:r>
-      <w:r>
-        <w:rPr>
-          <w:highlight w:val="yellow"/>
-        </w:rPr>
-        <w:tab/>
-      </w:r>
-      <w:r>
-        <w:rPr>
-          <w:highlight w:val="yellow"/>
-        </w:rPr>
-        <w:tab/>
-      </w:r>
-      <w:r>
-        <w:rPr>
-          <w:highlight w:val="yellow"/>
-        </w:rPr>
-        <w:tab/>
-      </w:r>
-      <w:r>
-        <w:rPr>
-          <w:highlight w:val="yellow"/>
-        </w:rPr>
-        <w:tab/>
-      </w:r>
-      <w:r>
-        <w:rPr>
-          <w:highlight w:val="yellow"/>
-        </w:rPr>
-        <w:tab/>
-        <w:t xml:space="preserve">    -complètes</w:t>
-      </w:r>
-    </w:p>
-    <w:p>
-      <w:r>
-        <w:rPr>
-          <w:highlight w:val="yellow"/>
-        </w:rPr>
-        <w:tab/>
-      </w:r>
-      <w:r>
-        <w:rPr>
-          <w:highlight w:val="yellow"/>
-        </w:rPr>
-        <w:tab/>
-      </w:r>
-      <w:r>
-        <w:rPr>
-          <w:highlight w:val="yellow"/>
-        </w:rPr>
-        <w:tab/>
-      </w:r>
-      <w:r>
-        <w:rPr>
-          <w:highlight w:val="yellow"/>
-        </w:rPr>
-        <w:tab/>
-      </w:r>
-      <w:r>
-        <w:rPr>
-          <w:highlight w:val="yellow"/>
-        </w:rPr>
-        <w:tab/>
-      </w:r>
-      <w:r>
-        <w:rPr>
-          <w:highlight w:val="yellow"/>
-        </w:rPr>
-        <w:tab/>
-      </w:r>
-      <w:r>
-        <w:rPr>
-          <w:highlight w:val="yellow"/>
-        </w:rPr>
-        <w:tab/>
-        <w:t xml:space="preserve">    -incomplètes</w:t>
+        <w:t>ème</w:t>
+      </w:r>
+      <w:r>
+        <w:t xml:space="preserve"> tableur, étude de la GPP</w:t>
+      </w:r>
+    </w:p>
+    <w:p/>
+    <w:p>
+      <w:pPr>
+        <w:rPr>
+          <w:highlight w:val="yellow"/>
+        </w:rPr>
+      </w:pPr>
+      <w:r>
+        <w:rPr>
+          <w:highlight w:val="yellow"/>
+        </w:rPr>
+        <w:t>-</w:t>
+      </w:r>
+      <w:r>
+        <w:rPr>
+          <w:highlight w:val="yellow"/>
+        </w:rPr>
+        <w:t xml:space="preserve">162 interventions ont été réalisées sur 12 ans </w:t>
+      </w:r>
+    </w:p>
+    <w:p>
+      <w:r>
+        <w:rPr>
+          <w:highlight w:val="yellow"/>
+        </w:rPr>
+        <w:t>Sur les 34 patients présentant une fente bilatérale, seuls 11 d’entre eux ont eu 2 GPP pendant des interventions distinctes, 6 ont eu les 2 côtés en même temps et 17 n’ont pour le moment eu qu’un seul côté de fermer ( soit car il y a suffisamment d’os du côté controlatéral, soit, la fente n’est pas encore suffisamment ouverte par le traitement orthodontique préalable)</w:t>
       </w:r>
       <w:r>
         <w:t xml:space="preserve"> </w:t>
@@ -387,73 +433,6 @@
     </w:p>
     <w:p/>
     <w:p>
-      <w:r>
-        <w:t>-Parmi ces 151 patients, 84/151 ont une agénésie dentaire (incisive latérale adjacente à la fente)</w:t>
-      </w:r>
-    </w:p>
-    <w:p/>
-    <w:p>
-      <w:r>
-        <w:t>-Parmi les 151 patients, 21/151 présentaient une fistule bucco nasale symptomatique</w:t>
-      </w:r>
-    </w:p>
-    <w:p/>
-    <w:p>
-      <w:r>
-        <w:t>(les agénésies dentaires et les fistules sont des complications associées aux fentes)</w:t>
-      </w:r>
-    </w:p>
-    <w:p/>
-    <w:p/>
-    <w:p/>
-    <w:p/>
-    <w:p/>
-    <w:p/>
-    <w:p>
-      <w:pPr>
-        <w:rPr>
-          <w:b/>
-          <w:i/>
-          <w:u w:val="single"/>
-        </w:rPr>
-      </w:pPr>
-    </w:p>
-    <w:p>
-      <w:pPr>
-        <w:rPr>
-          <w:b/>
-          <w:i/>
-          <w:u w:val="single"/>
-        </w:rPr>
-      </w:pPr>
-      <w:r>
-        <w:rPr>
-          <w:b/>
-          <w:i/>
-          <w:u w:val="single"/>
-        </w:rPr>
-        <w:t>2</w:t>
-      </w:r>
-      <w:r>
-        <w:rPr>
-          <w:b/>
-          <w:i/>
-          <w:u w:val="single"/>
-          <w:vertAlign w:val="superscript"/>
-        </w:rPr>
-        <w:t>ème</w:t>
-      </w:r>
-      <w:r>
-        <w:rPr>
-          <w:b/>
-          <w:i/>
-          <w:u w:val="single"/>
-        </w:rPr>
-        <w:t xml:space="preserve"> tableur, étude de la GPP</w:t>
-      </w:r>
-    </w:p>
-    <w:p/>
-    <w:p>
       <w:pPr>
         <w:rPr>
           <w:highlight w:val="yellow"/>
@@ -469,15 +448,168 @@
         <w:rPr>
           <w:highlight w:val="yellow"/>
         </w:rPr>
-        <w:t xml:space="preserve">162 interventions ont été réalisées sur 12 ans </w:t>
-      </w:r>
-    </w:p>
-    <w:p>
-      <w:r>
-        <w:rPr>
-          <w:highlight w:val="yellow"/>
-        </w:rPr>
-        <w:t>Sur les 34 patients présentant une fente bilatérale, seuls 11 d’entre eux ont eu 2 GPP pendant des interventions distinctes, 6 ont eu les 2 côtés en même temps et 17 n’ont pour le moment eu qu’un seul côté de fermer ( soit car il y a suffisamment d’os du côté controlatéral, soit, la fente n’est pas encore suffisamment ouverte par le traitement orthodontique préalable)</w:t>
+        <w:t>Côté de prélèvement du greffon : l’os spongieux est prélevé en crête iliaque, majoritairement à gauche afin de ne pas confondre la cicatrice avec celle d’une appendicectomie :</w:t>
+      </w:r>
+    </w:p>
+    <w:p>
+      <w:pPr>
+        <w:rPr>
+          <w:highlight w:val="yellow"/>
+        </w:rPr>
+      </w:pPr>
+      <w:r>
+        <w:rPr>
+          <w:highlight w:val="yellow"/>
+        </w:rPr>
+        <w:t>151/162 à gauche</w:t>
+      </w:r>
+    </w:p>
+    <w:p>
+      <w:r>
+        <w:rPr>
+          <w:highlight w:val="yellow"/>
+        </w:rPr>
+        <w:t>11/162 à droite</w:t>
+      </w:r>
+    </w:p>
+    <w:p/>
+    <w:p/>
+    <w:p>
+      <w:pPr>
+        <w:rPr>
+          <w:highlight w:val="yellow"/>
+        </w:rPr>
+      </w:pPr>
+      <w:r>
+        <w:rPr>
+          <w:highlight w:val="yellow"/>
+        </w:rPr>
+        <w:t>-</w:t>
+      </w:r>
+      <w:r>
+        <w:rPr>
+          <w:highlight w:val="yellow"/>
+        </w:rPr>
+        <w:t>âge auquel est effectué l’intervention : moyenne : 10,6 mois, 8 ans et 8 mois</w:t>
+      </w:r>
+    </w:p>
+    <w:p>
+      <w:r>
+        <w:rPr>
+          <w:highlight w:val="yellow"/>
+        </w:rPr>
+        <w:t>( écart type) : pourquoi une telle disparité, différence d’âge</w:t>
+      </w:r>
+    </w:p>
+    <w:p/>
+    <w:p>
+      <w:r>
+        <w:t xml:space="preserve">Cela peut s’expliquer par différents facteurs : </w:t>
+      </w:r>
+    </w:p>
+    <w:p>
+      <w:r>
+        <w:t>-la nécessité ou non d’une prise en charge orthodontique avant la chirurgie afin d’ouvrir la fente pour avoir plus d’espace pour travailler</w:t>
+      </w:r>
+    </w:p>
+    <w:p>
+      <w:r>
+        <w:t>-l’état bucco dentaire de l’enfant, si il y a nécessité d’une prise en charge par dentiste avant</w:t>
+      </w:r>
+    </w:p>
+    <w:p>
+      <w:r>
+        <w:t>-et ceux qui ont un traitement orthodontique, est ce qu’ils sont compliants ou non</w:t>
+      </w:r>
+    </w:p>
+    <w:p/>
+    <w:p>
+      <w:r>
+        <w:t xml:space="preserve">Du coup : </w:t>
+      </w:r>
+    </w:p>
+    <w:p>
+      <w:r>
+        <w:t>-</w:t>
+      </w:r>
+      <w:r>
+        <w:t xml:space="preserve"> comparer les colonnes : </w:t>
+      </w:r>
+    </w:p>
+    <w:p>
+      <w:pPr>
+        <w:ind w:firstLine="708"/>
+      </w:pPr>
+      <w:r>
+        <w:t>âge vs</w:t>
+      </w:r>
+      <w:r>
+        <w:t xml:space="preserve"> ODF PRÉ CHIR</w:t>
+      </w:r>
+    </w:p>
+    <w:p>
+      <w:pPr>
+        <w:ind w:firstLine="708"/>
+      </w:pPr>
+      <w:r>
+        <w:t xml:space="preserve">âge </w:t>
+      </w:r>
+      <w:r>
+        <w:t>intervention vs</w:t>
+      </w:r>
+      <w:r>
+        <w:t xml:space="preserve"> état buco dentaire</w:t>
+      </w:r>
+    </w:p>
+    <w:p>
+      <w:pPr>
+        <w:ind w:firstLine="708"/>
+        <w:rPr>
+          <w:lang w:val="en-US"/>
+        </w:rPr>
+      </w:pPr>
+      <w:r>
+        <w:rPr>
+          <w:lang w:val="en-US"/>
+        </w:rPr>
+        <w:t>age intervention vs compliance ODF</w:t>
+      </w:r>
+    </w:p>
+    <w:p>
+      <w:pPr>
+        <w:rPr>
+          <w:lang w:val="en-US"/>
+        </w:rPr>
+      </w:pPr>
+    </w:p>
+    <w:p>
+      <w:r>
+        <w:t>= il y a-t-il une corrélation entre l’âge et ces critères ? significatifs ? (courbe ?)</w:t>
+      </w:r>
+    </w:p>
+    <w:p/>
+    <w:p>
+      <w:pPr>
+        <w:rPr>
+          <w:highlight w:val="yellow"/>
+        </w:rPr>
+      </w:pPr>
+      <w:r>
+        <w:t>-</w:t>
+      </w:r>
+      <w:r>
+        <w:rPr>
+          <w:highlight w:val="yellow"/>
+        </w:rPr>
+        <w:t>Combien de patients ont eu un traitement ODF pré chir ( 108)</w:t>
+      </w:r>
+    </w:p>
+    <w:p>
+      <w:r>
+        <w:rPr>
+          <w:highlight w:val="yellow"/>
+        </w:rPr>
+        <w:t>-temps moyen d’une prise en charge ODF avant la chirurgie</w:t>
       </w:r>
       <w:r>
         <w:t xml:space="preserve"> </w:t>
@@ -485,179 +617,6 @@
     </w:p>
     <w:p/>
     <w:p>
-      <w:pPr>
-        <w:rPr>
-          <w:highlight w:val="yellow"/>
-        </w:rPr>
-      </w:pPr>
-      <w:r>
-        <w:rPr>
-          <w:highlight w:val="yellow"/>
-        </w:rPr>
-        <w:t>-</w:t>
-      </w:r>
-      <w:r>
-        <w:rPr>
-          <w:highlight w:val="yellow"/>
-        </w:rPr>
-        <w:t>Côté de prélèvement du greffon : l’os spongieux est prélevé en crête iliaque, majoritairement à gauche afin de ne pas confondre la cicatrice avec celle d’une appendicectomie :</w:t>
-      </w:r>
-    </w:p>
-    <w:p>
-      <w:pPr>
-        <w:rPr>
-          <w:highlight w:val="yellow"/>
-        </w:rPr>
-      </w:pPr>
-      <w:r>
-        <w:rPr>
-          <w:highlight w:val="yellow"/>
-        </w:rPr>
-        <w:t>151/162 à gauche</w:t>
-      </w:r>
-    </w:p>
-    <w:p>
-      <w:r>
-        <w:rPr>
-          <w:highlight w:val="yellow"/>
-        </w:rPr>
-        <w:t>11/162 à droite</w:t>
-      </w:r>
-    </w:p>
-    <w:p/>
-    <w:p/>
-    <w:p>
-      <w:pPr>
-        <w:rPr>
-          <w:highlight w:val="yellow"/>
-        </w:rPr>
-      </w:pPr>
-      <w:r>
-        <w:rPr>
-          <w:highlight w:val="yellow"/>
-        </w:rPr>
-        <w:t>-</w:t>
-      </w:r>
-      <w:r>
-        <w:rPr>
-          <w:highlight w:val="yellow"/>
-        </w:rPr>
-        <w:t>âge auquel est effectué l’intervention : moyenne : 10,6 mois, 8 ans et 8 mois</w:t>
-      </w:r>
-    </w:p>
-    <w:p>
-      <w:r>
-        <w:rPr>
-          <w:highlight w:val="yellow"/>
-        </w:rPr>
-        <w:t>( écart type) : pourquoi une telle disparité, différence d’âge</w:t>
-      </w:r>
-    </w:p>
-    <w:p/>
-    <w:p>
-      <w:r>
-        <w:t xml:space="preserve">Cela peut s’expliquer par différents facteurs : </w:t>
-      </w:r>
-    </w:p>
-    <w:p>
-      <w:r>
-        <w:t>-la nécessité ou non d’une prise en charge orthodontique avant la chirurgie afin d’ouvrir la fente pour avoir plus d’espace pour travailler</w:t>
-      </w:r>
-    </w:p>
-    <w:p>
-      <w:r>
-        <w:t>-l’état bucco dentaire de l’enfant, si il y a nécessité d’une prise en charge par dentiste avant</w:t>
-      </w:r>
-    </w:p>
-    <w:p>
-      <w:r>
-        <w:t>-et ceux qui ont un traitement orthodontique, est ce qu’ils sont compliants ou non</w:t>
-      </w:r>
-    </w:p>
-    <w:p/>
-    <w:p>
-      <w:r>
-        <w:t xml:space="preserve">Du coup : </w:t>
-      </w:r>
-    </w:p>
-    <w:p>
-      <w:r>
-        <w:t>-comparer les colonnes : âge et ODF PRÉ CHIR</w:t>
-      </w:r>
-    </w:p>
-    <w:p>
-      <w:r>
-        <w:t>-comparer : âge et état buco dentaire, soins/avulsions dentaires nécessaires</w:t>
-      </w:r>
-    </w:p>
-    <w:p>
-      <w:r>
-        <w:t>-comparer, ceux</w:t>
-      </w:r>
-      <w:r>
-        <w:t xml:space="preserve"> qui ont eu de l’</w:t>
-      </w:r>
-      <w:r>
-        <w:rPr>
-          <w:b/>
-        </w:rPr>
-        <w:t>ODF</w:t>
-      </w:r>
-      <w:r>
-        <w:t xml:space="preserve"> pré chir (O</w:t>
-      </w:r>
-      <w:r>
-        <w:t xml:space="preserve">rthodontie </w:t>
-      </w:r>
-      <w:r>
-        <w:t>P</w:t>
-      </w:r>
-      <w:r>
-        <w:t xml:space="preserve">ré </w:t>
-      </w:r>
-      <w:r>
-        <w:t>C</w:t>
-      </w:r>
-      <w:r>
-        <w:t>hir) avec compliance au traitement</w:t>
-      </w:r>
-    </w:p>
-    <w:p/>
-    <w:p>
-      <w:r>
-        <w:t>= il y a-t-il une corrélation entre l’âge et ces critères ? significatifs ? (courbe ?)</w:t>
-      </w:r>
-    </w:p>
-    <w:p/>
-    <w:p>
-      <w:pPr>
-        <w:rPr>
-          <w:highlight w:val="yellow"/>
-        </w:rPr>
-      </w:pPr>
-      <w:r>
-        <w:t>-</w:t>
-      </w:r>
-      <w:r>
-        <w:rPr>
-          <w:highlight w:val="yellow"/>
-        </w:rPr>
-        <w:t>Combien de patients ont eu un traitement ODF pré chir ( 108)</w:t>
-      </w:r>
-    </w:p>
-    <w:p>
-      <w:r>
-        <w:rPr>
-          <w:highlight w:val="yellow"/>
-        </w:rPr>
-        <w:t>-temps moyen d’une prise en charge ODF avant la chirurgie</w:t>
-      </w:r>
-      <w:r>
-        <w:t xml:space="preserve"> </w:t>
-      </w:r>
-    </w:p>
-    <w:p/>
-    <w:p>
       <w:r>
         <w:t xml:space="preserve">-corrélation entre : compliance au traitement et durée de l’ODF ? </w:t>
       </w:r>
@@ -685,7 +644,7 @@
           <w:highlight w:val="red"/>
         </w:rPr>
       </w:pPr>
-      <w:commentRangeStart w:id="0"/>
+      <w:commentRangeStart w:id="1"/>
       <w:r>
         <w:rPr>
           <w:highlight w:val="red"/>
@@ -764,22 +723,23 @@
         </w:rPr>
         <w:t>Diabète insulino dependant déséquilibré (1)</w:t>
       </w:r>
-      <w:commentRangeEnd w:id="0"/>
+      <w:commentRangeEnd w:id="1"/>
       <w:r>
         <w:rPr>
           <w:rStyle w:val="Marquedecommentaire"/>
           <w:highlight w:val="red"/>
         </w:rPr>
-        <w:commentReference w:id="0"/>
-      </w:r>
-    </w:p>
-    <w:p/>
-    <w:p/>
-    <w:p>
-      <w:r>
-        <w:rPr>
-          <w:highlight w:val="yellow"/>
-        </w:rPr>
+        <w:commentReference w:id="1"/>
+      </w:r>
+    </w:p>
+    <w:p/>
+    <w:p/>
+    <w:p>
+      <w:r>
+        <w:rPr>
+          <w:highlight w:val="yellow"/>
+        </w:rPr>
+        <w:lastRenderedPageBreak/>
         <w:t>Majorité des suites immédiates sont simples</w:t>
       </w:r>
     </w:p>
@@ -829,19 +789,19 @@
         </w:rPr>
         <w:t xml:space="preserve">Nécessitant 4 hospitalisation de 48 heures ( les 2 reprises au bloc opératoire et inflammation/œdème majeur </w:t>
       </w:r>
-      <w:commentRangeStart w:id="1"/>
+      <w:commentRangeStart w:id="2"/>
       <w:r>
         <w:rPr>
           <w:highlight w:val="red"/>
         </w:rPr>
         <w:t>local</w:t>
       </w:r>
-      <w:commentRangeEnd w:id="1"/>
+      <w:commentRangeEnd w:id="2"/>
       <w:r>
         <w:rPr>
           <w:rStyle w:val="Marquedecommentaire"/>
         </w:rPr>
-        <w:commentReference w:id="1"/>
+        <w:commentReference w:id="2"/>
       </w:r>
       <w:r>
         <w:rPr>
@@ -854,35 +814,18 @@
     <w:p/>
     <w:p>
       <w:pPr>
-        <w:rPr>
-          <w:b/>
-          <w:i/>
-          <w:u w:val="single"/>
-        </w:rPr>
-      </w:pPr>
-      <w:r>
-        <w:rPr>
-          <w:b/>
-          <w:i/>
-          <w:u w:val="single"/>
-        </w:rPr>
+        <w:pStyle w:val="Titre1"/>
+      </w:pPr>
+      <w:r>
         <w:t>3</w:t>
       </w:r>
       <w:r>
         <w:rPr>
-          <w:b/>
-          <w:i/>
-          <w:u w:val="single"/>
           <w:vertAlign w:val="superscript"/>
         </w:rPr>
         <w:t>ème</w:t>
       </w:r>
       <w:r>
-        <w:rPr>
-          <w:b/>
-          <w:i/>
-          <w:u w:val="single"/>
-        </w:rPr>
         <w:t xml:space="preserve"> tableur : évolution, suivi</w:t>
       </w:r>
     </w:p>
@@ -1031,108 +974,516 @@
     <w:p/>
     <w:p>
       <w:pPr>
+        <w:pStyle w:val="Titre1"/>
+      </w:pPr>
+      <w:r>
+        <w:t>4</w:t>
+      </w:r>
+      <w:r>
+        <w:rPr>
+          <w:vertAlign w:val="superscript"/>
+        </w:rPr>
+        <w:t>ème</w:t>
+      </w:r>
+      <w:r>
+        <w:t xml:space="preserve"> tableur : learning curve</w:t>
+      </w:r>
+    </w:p>
+    <w:p>
+      <w:pPr>
         <w:rPr>
           <w:b/>
           <w:i/>
           <w:u w:val="single"/>
         </w:rPr>
       </w:pPr>
-      <w:r>
+    </w:p>
+    <w:p>
+      <w:pPr>
+        <w:rPr>
+          <w:highlight w:val="yellow"/>
+        </w:rPr>
+      </w:pPr>
+      <w:r>
+        <w:rPr>
+          <w:highlight w:val="yellow"/>
+        </w:rPr>
+        <w:t xml:space="preserve">Même praticien et même technique pendant 12 ans </w:t>
+      </w:r>
+    </w:p>
+    <w:p>
+      <w:pPr>
+        <w:rPr>
+          <w:highlight w:val="yellow"/>
+        </w:rPr>
+      </w:pPr>
+      <w:r>
+        <w:rPr>
+          <w:highlight w:val="yellow"/>
+        </w:rPr>
+        <w:t xml:space="preserve">Evaluation de la courbe d’apprentissage </w:t>
+      </w:r>
+    </w:p>
+    <w:p>
+      <w:pPr>
+        <w:rPr>
+          <w:highlight w:val="yellow"/>
+        </w:rPr>
+      </w:pPr>
+    </w:p>
+    <w:p>
+      <w:pPr>
+        <w:rPr>
+          <w:highlight w:val="yellow"/>
+        </w:rPr>
+      </w:pPr>
+      <w:r>
+        <w:rPr>
+          <w:highlight w:val="yellow"/>
+        </w:rPr>
+        <w:t>Année en fonction du temps d’intervertion</w:t>
+      </w:r>
+    </w:p>
+    <w:p>
+      <w:r>
+        <w:rPr>
+          <w:highlight w:val="yellow"/>
+        </w:rPr>
+        <w:t>(j’ai mis dans les colonnes d’à côté quand il y avait les 2 côtés faits en même temps et qu’il manquait un interne rendant plus longue l’intervention)</w:t>
+      </w:r>
+      <w:r>
+        <w:t> </w:t>
+      </w:r>
+    </w:p>
+    <w:p/>
+    <w:p/>
+    <w:p/>
+    <w:p>
+      <w:pPr>
+        <w:pStyle w:val="Titre1"/>
+      </w:pPr>
+      <w:r>
+        <w:rPr>
+          <w:b/>
+        </w:rPr>
+        <w:t>Evaluation volumétrique</w:t>
+      </w:r>
+      <w:r>
+        <w:t xml:space="preserve"> du succès de la chirurgie </w:t>
+      </w:r>
+    </w:p>
+    <w:p/>
+    <w:p>
+      <w:r>
+        <w:t>-que fentes unilatérales</w:t>
+      </w:r>
+    </w:p>
+    <w:p>
+      <w:r>
+        <w:t>-CBCT pré et post op à environ 6 mois</w:t>
+      </w:r>
+    </w:p>
+    <w:p>
+      <w:r>
+        <w:t>-26 fentes/ patients</w:t>
+      </w:r>
+    </w:p>
+    <w:p/>
+    <w:p/>
+    <w:p>
+      <w:r>
+        <w:t xml:space="preserve">-Critères de jugements et mesures retenus : </w:t>
+      </w:r>
+    </w:p>
+    <w:p/>
+    <w:p>
+      <w:pPr>
+        <w:pStyle w:val="Paragraphedeliste"/>
+        <w:numPr>
+          <w:ilvl w:val="0"/>
+          <w:numId w:val="2"/>
+        </w:numPr>
+      </w:pPr>
+      <w:r>
+        <w:t>Volume ou % de comblement de la fente par le greffon</w:t>
+      </w:r>
+    </w:p>
+    <w:p>
+      <w:pPr>
+        <w:pStyle w:val="Paragraphedeliste"/>
+        <w:numPr>
+          <w:ilvl w:val="0"/>
+          <w:numId w:val="2"/>
+        </w:numPr>
+      </w:pPr>
+      <w:r>
+        <w:t>% de couverture osseuse de la racine des dents adjacentes à la fente (dent médiale, dent latérale)</w:t>
+      </w:r>
+    </w:p>
+    <w:p>
+      <w:pPr>
+        <w:pStyle w:val="Paragraphedeliste"/>
+        <w:numPr>
+          <w:ilvl w:val="0"/>
+          <w:numId w:val="2"/>
+        </w:numPr>
+      </w:pPr>
+      <w:r>
+        <w:t>Présence de la dent évoluée sur arcade et/ou germe de la dent définitive recouvert d’os</w:t>
+      </w:r>
+    </w:p>
+    <w:p>
+      <w:pPr>
+        <w:pStyle w:val="Paragraphedeliste"/>
+        <w:numPr>
+          <w:ilvl w:val="0"/>
+          <w:numId w:val="2"/>
+        </w:numPr>
+      </w:pPr>
+      <w:r>
+        <w:t>Pont osseux palatin et vestibulaire</w:t>
+      </w:r>
+    </w:p>
+    <w:p/>
+    <w:p/>
+    <w:p>
+      <w:r>
+        <w:t xml:space="preserve">Il faudra comparer le succès selon les critères mesurés sur le 3D, avec l’analyse clinique de l’articulé dentaire (récidive clinique et évaluation sur le 3D) </w:t>
+      </w:r>
+    </w:p>
+    <w:p/>
+    <w:p>
+      <w:r>
+        <w:t xml:space="preserve">Le succès est défini comme : </w:t>
+      </w:r>
+    </w:p>
+    <w:p>
+      <w:r>
+        <w:t>-suffisamment de comblement osseux pour permettre une couverture des racines en post opératoire &gt;75%, des dents en cours d’évolution ou sur arcade ou germe recouvert d’os, création d’un pont osseux palatin et vestibulaire</w:t>
+      </w:r>
+    </w:p>
+    <w:p/>
+    <w:p>
+      <w:r>
+        <w:t xml:space="preserve">-Analyser le taux de succès en fonction du comblement de la fente </w:t>
+      </w:r>
+    </w:p>
+    <w:p/>
+    <w:p/>
+    <w:p>
+      <w:r>
+        <w:t xml:space="preserve">Calculs à réaliser : </w:t>
+      </w:r>
+    </w:p>
+    <w:p/>
+    <w:p>
+      <w:r>
+        <w:t>Moyenne de mois entre le CBCT pré op et la chir,</w:t>
+      </w:r>
+    </w:p>
+    <w:p>
+      <w:r>
+        <w:t xml:space="preserve">Moyenne de mois entre la chir et le CBCT post op </w:t>
+      </w:r>
+    </w:p>
+    <w:p/>
+    <w:p>
+      <w:r>
+        <w:t xml:space="preserve">(on peut retirer les dates) </w:t>
+      </w:r>
+    </w:p>
+    <w:p/>
+    <w:p/>
+    <w:p>
+      <w:r>
+        <w:t>2 mesures de volume ont été réalisées pour diminuer la variabilité intra individuelle</w:t>
+      </w:r>
+    </w:p>
+    <w:p>
+      <w:r>
+        <w:t>(colonne H et I)</w:t>
+      </w:r>
+    </w:p>
+    <w:p>
+      <w:r>
+        <w:t>Analyse statistique (student, correlation de pearson ?) « petit p »</w:t>
+      </w:r>
+    </w:p>
+    <w:p/>
+    <w:p>
+      <w:r>
+        <w:t>2 mesures de greffe ont été réalisées</w:t>
+      </w:r>
+    </w:p>
+    <w:p>
+      <w:r>
+        <w:t>(colonne K et L)</w:t>
+      </w:r>
+    </w:p>
+    <w:p>
+      <w:r>
+        <w:t>Analyse stat</w:t>
+      </w:r>
+    </w:p>
+    <w:p/>
+    <w:p/>
+    <w:p>
+      <w:r>
+        <w:t>Faire le volume, % de comblement osseux de la fente :</w:t>
+      </w:r>
+    </w:p>
+    <w:p>
+      <w:r>
+        <w:t xml:space="preserve"> (volume de greffe*100/volume de la fente)</w:t>
+      </w:r>
+    </w:p>
+    <w:p>
+      <w:r>
+        <w:t>Colonne M</w:t>
+      </w:r>
+    </w:p>
+    <w:p/>
+    <w:p>
+      <w:r>
+        <w:t>-calcul du % de couverture osseuse des racines des dents adjacentes à la fente</w:t>
+      </w:r>
+    </w:p>
+    <w:p/>
+    <w:p>
+      <w:r>
+        <w:t>Pour la dent médiale : (colonne N)</w:t>
+      </w:r>
+    </w:p>
+    <w:p>
+      <w:r>
+        <w:t>-2 mesures de la longueur de la racine ( colonne P et Q)</w:t>
+      </w:r>
+    </w:p>
+    <w:p>
+      <w:r>
+        <w:t>-2 mesures de la hauteur de couverture osseuse de la racine (colonne R et S)</w:t>
+      </w:r>
+    </w:p>
+    <w:p>
+      <w:r>
+        <w:t>Et donc faire le calcul du % de couverture osseuse de la racine de la dent médiale en pre op (colonne N) ( hauteur de couverture/longueur de la racine*100)</w:t>
+      </w:r>
+    </w:p>
+    <w:p/>
+    <w:p>
+      <w:r>
+        <w:t>Pour la dent latérale, idem : (colonne O)</w:t>
+      </w:r>
+    </w:p>
+    <w:p>
+      <w:pPr>
+        <w:pStyle w:val="Paragraphedeliste"/>
+        <w:numPr>
+          <w:ilvl w:val="0"/>
+          <w:numId w:val="3"/>
+        </w:numPr>
+      </w:pPr>
+      <w:r>
+        <w:t>2 mesures de la longueur de la racine de la dent (colonne T et U)</w:t>
+      </w:r>
+    </w:p>
+    <w:p>
+      <w:pPr>
+        <w:pStyle w:val="Paragraphedeliste"/>
+        <w:numPr>
+          <w:ilvl w:val="0"/>
+          <w:numId w:val="3"/>
+        </w:numPr>
+      </w:pPr>
+      <w:r>
+        <w:t>2 mesures de la hauteur de couverture osseuse de la dent ( V et W)</w:t>
+      </w:r>
+    </w:p>
+    <w:p>
+      <w:pPr>
+        <w:pStyle w:val="Paragraphedeliste"/>
+        <w:numPr>
+          <w:ilvl w:val="0"/>
+          <w:numId w:val="3"/>
+        </w:numPr>
+      </w:pPr>
+      <w:r>
+        <w:t>Faire le calcul de % de couverture osseuse de la racine ( colonne O) (longueur de la racine/ hauteur de couverture osseuse*100)</w:t>
+      </w:r>
+    </w:p>
+    <w:p/>
+    <w:p/>
+    <w:p>
+      <w:r>
+        <w:t>Colonne X et Y : pourcentage de couverture osseuse des racines des dents médiales en post op</w:t>
+      </w:r>
+    </w:p>
+    <w:p>
+      <w:r>
+        <w:t>Les comparer au % obtenus en pré op ( normalement, gain de couverture osseuse)</w:t>
+      </w:r>
+    </w:p>
+    <w:p/>
+    <w:p>
+      <w:r>
+        <w:t>Colonne Z : % de dents sur arcade ou germe recouvert d’os</w:t>
+      </w:r>
+    </w:p>
+    <w:p/>
+    <w:p>
+      <w:r>
+        <w:t>Colonne AA : présence de pont osseux</w:t>
+      </w:r>
+    </w:p>
+    <w:p/>
+    <w:p>
+      <w:r>
+        <w:t xml:space="preserve">Colonne AB : succès de la chir à l’imagerie selon nos critères </w:t>
+      </w:r>
+    </w:p>
+    <w:p/>
+    <w:p>
+      <w:r>
+        <w:t xml:space="preserve">Voir si les succès sont en lien avec le % de comblement, plus de comblement, plus de succès ? </w:t>
+      </w:r>
+    </w:p>
+    <w:p/>
+    <w:p>
+      <w:r>
+        <w:t>Et enfin, malgré le taux de succès à l’imagerie, taux de récidive clinique (évaluation de la récidive par 2 opérateurs différents, avec l’enfant présent (colonne 1C) et sur l’imagerie 3D)</w:t>
+      </w:r>
+    </w:p>
+    <w:p>
+      <w:r>
+        <w:t>% de récidive (concordance entre les 2 évaluations)</w:t>
+      </w:r>
+    </w:p>
+    <w:p/>
+    <w:p>
+      <w:pPr>
         <w:rPr>
           <w:b/>
           <w:i/>
           <w:u w:val="single"/>
         </w:rPr>
-        <w:t>4</w:t>
-      </w:r>
-      <w:r>
+      </w:pPr>
+    </w:p>
+    <w:p>
+      <w:pPr>
         <w:rPr>
           <w:b/>
           <w:i/>
           <w:u w:val="single"/>
-          <w:vertAlign w:val="superscript"/>
-        </w:rPr>
-        <w:t>ème</w:t>
-      </w:r>
+        </w:rPr>
+      </w:pPr>
       <w:r>
         <w:rPr>
           <w:b/>
           <w:i/>
           <w:u w:val="single"/>
         </w:rPr>
-        <w:t xml:space="preserve"> tableur : learning curve</w:t>
-      </w:r>
-    </w:p>
-    <w:p>
-      <w:pPr>
+        <w:t>C’est pourquoi on a entamé une modification dans notre prise en charge, étude n°3</w:t>
+      </w:r>
+      <w:r>
         <w:rPr>
           <w:b/>
           <w:i/>
           <w:u w:val="single"/>
         </w:rPr>
-      </w:pPr>
-    </w:p>
-    <w:p>
-      <w:pPr>
-        <w:rPr>
-          <w:highlight w:val="yellow"/>
-        </w:rPr>
-      </w:pPr>
-      <w:bookmarkStart w:id="2" w:name="_GoBack"/>
-      <w:bookmarkEnd w:id="2"/>
-      <w:r>
-        <w:rPr>
-          <w:highlight w:val="yellow"/>
-        </w:rPr>
-        <w:t xml:space="preserve">Même praticien et même technique pendant 12 ans </w:t>
-      </w:r>
-    </w:p>
-    <w:p>
-      <w:pPr>
-        <w:rPr>
-          <w:highlight w:val="yellow"/>
-        </w:rPr>
-      </w:pPr>
-      <w:r>
-        <w:rPr>
-          <w:highlight w:val="yellow"/>
-        </w:rPr>
-        <w:t xml:space="preserve">Evaluation de la courbe d’apprentissage </w:t>
-      </w:r>
-    </w:p>
-    <w:p>
-      <w:pPr>
-        <w:rPr>
-          <w:highlight w:val="yellow"/>
-        </w:rPr>
-      </w:pPr>
-    </w:p>
-    <w:p>
-      <w:pPr>
-        <w:rPr>
-          <w:highlight w:val="yellow"/>
-        </w:rPr>
-      </w:pPr>
-      <w:r>
-        <w:rPr>
-          <w:highlight w:val="yellow"/>
-        </w:rPr>
-        <w:t>Année en fonction du temps d’intervertion</w:t>
-      </w:r>
-    </w:p>
-    <w:p>
-      <w:r>
-        <w:rPr>
-          <w:highlight w:val="yellow"/>
-        </w:rPr>
-        <w:t>(j’ai mis dans les colonnes d’à côté quand il y avait les 2 côtés faits en même temps et qu’il manquait un interne rendant plus longue l’intervention)</w:t>
-      </w:r>
-      <w:r>
-        <w:t> </w:t>
-      </w:r>
-    </w:p>
-    <w:p/>
-    <w:p/>
+        <w:t xml:space="preserve"> (préliminaire)</w:t>
+      </w:r>
+    </w:p>
+    <w:p/>
+    <w:p/>
+    <w:p>
+      <w:r>
+        <w:t>Dépose et repose pendant l’intervention de l’appareil permettant l’expansion du maxillaire, afin de maintenir la position de la mâchoire et de ne pas faire subir à la greffe les contraintes de cicatrisation</w:t>
+      </w:r>
+    </w:p>
+    <w:p/>
+    <w:p>
+      <w:r>
+        <w:t>13 patients inclus</w:t>
+      </w:r>
+    </w:p>
+    <w:p>
+      <w:r>
+        <w:t xml:space="preserve">Avec CBCT pré et post op </w:t>
+      </w:r>
+    </w:p>
+    <w:p/>
+    <w:p>
+      <w:r>
+        <w:t xml:space="preserve">Évaluation : </w:t>
+      </w:r>
+    </w:p>
+    <w:p/>
+    <w:p>
+      <w:r>
+        <w:t>-Complications liées à la repose de l’appareil en per opératoire (%)</w:t>
+      </w:r>
+    </w:p>
+    <w:p>
+      <w:r>
+        <w:t xml:space="preserve">-moyenne en mois entre l’intervention et le CBCT </w:t>
+      </w:r>
+    </w:p>
+    <w:p/>
+    <w:p/>
+    <w:p>
+      <w:r>
+        <w:t xml:space="preserve">Même calculs pour le volume/% de comblement de la fente par la greffe </w:t>
+      </w:r>
+    </w:p>
+    <w:p/>
+    <w:p>
+      <w:r>
+        <w:t>2 mesures de volume de la fente, 2 mesures de volume de la greffe</w:t>
+      </w:r>
+    </w:p>
+    <w:p>
+      <w:r>
+        <w:t xml:space="preserve">% de comblement </w:t>
+      </w:r>
+    </w:p>
+    <w:p/>
+    <w:p>
+      <w:r>
+        <w:t xml:space="preserve">Comparer : le taux de %/ volume de comblement avec celui du tableau précédent : il y a-t-il plus de volume comblé ? </w:t>
+      </w:r>
+    </w:p>
+    <w:p/>
+    <w:p>
+      <w:r>
+        <w:t>Evaluation clinique de la récidive : %, le comparer au tableau précédent</w:t>
+      </w:r>
+    </w:p>
+    <w:p/>
+    <w:p>
+      <w:r>
+        <w:t xml:space="preserve">Cut off à partir duquel il y a des récidives ? </w:t>
+      </w:r>
+    </w:p>
+    <w:p/>
+    <w:p>
+      <w:r>
+        <w:t xml:space="preserve">Il y a-t-il un interet, un bénéfice à déposer er reposer le matériel en per opératoire ? </w:t>
+      </w:r>
+    </w:p>
+    <w:p/>
+    <w:p/>
+    <w:p>
+      <w:r>
+        <w:t xml:space="preserve">+ Faire un petit paragraphe concernant les analyses statistiques , les variables et tests utilisées , ainsi que les logiciels de statistiques afin que je puisse le rajouter dans la partie matériels et méthodes de la thèse . </w:t>
+      </w:r>
+    </w:p>
+    <w:p/>
+    <w:p>
+      <w:r>
+        <w:lastRenderedPageBreak/>
+        <w:t xml:space="preserve">Merci </w:t>
+      </w:r>
+    </w:p>
     <w:p/>
     <w:p/>
     <w:p/>
@@ -1151,7 +1502,7 @@
 
 <file path=word/comments.xml><?xml version="1.0" encoding="utf-8"?>
 <w:comments xmlns:wpc="http://schemas.microsoft.com/office/word/2010/wordprocessingCanvas" xmlns:cx="http://schemas.microsoft.com/office/drawing/2014/chartex" xmlns:cx1="http://schemas.microsoft.com/office/drawing/2015/9/8/chartex" xmlns:mc="http://schemas.openxmlformats.org/markup-compatibility/2006" xmlns:o="urn:schemas-microsoft-com:office:office" xmlns:r="http://schemas.openxmlformats.org/officeDocument/2006/relationships" xmlns:m="http://schemas.openxmlformats.org/officeDocument/2006/math" xmlns:v="urn:schemas-microsoft-com:vml" xmlns:wp14="http://schemas.microsoft.com/office/word/2010/wordprocessingDrawing" xmlns:wp="http://schemas.openxmlformats.org/drawingml/2006/wordprocessingDrawing" xmlns:w10="urn:schemas-microsoft-com:office:word" xmlns:w="http://schemas.openxmlformats.org/wordprocessingml/2006/main" xmlns:w14="http://schemas.microsoft.com/office/word/2010/wordml" xmlns:w15="http://schemas.microsoft.com/office/word/2012/wordml" xmlns:w16se="http://schemas.microsoft.com/office/word/2015/wordml/symex" xmlns:wpg="http://schemas.microsoft.com/office/word/2010/wordprocessingGroup" xmlns:wpi="http://schemas.microsoft.com/office/word/2010/wordprocessingInk" xmlns:wne="http://schemas.microsoft.com/office/word/2006/wordml" xmlns:wps="http://schemas.microsoft.com/office/word/2010/wordprocessingShape" mc:Ignorable="w14 w15 w16se wp14">
-  <w:comment w:id="0" w:author="Francesco Monti" w:date="2023-07-29T19:04:00Z" w:initials="FM">
+  <w:comment w:id="1" w:author="Francesco Monti" w:date="2023-07-29T19:04:00Z" w:initials="FM">
     <w:p>
       <w:pPr>
         <w:pStyle w:val="Commentaire"/>
@@ -1172,7 +1523,7 @@
       </w:pPr>
     </w:p>
   </w:comment>
-  <w:comment w:id="1" w:author="Francesco Monti" w:date="2023-07-29T19:05:00Z" w:initials="FM">
+  <w:comment w:id="2" w:author="Francesco Monti" w:date="2023-07-29T19:05:00Z" w:initials="FM">
     <w:p>
       <w:pPr>
         <w:pStyle w:val="Commentaire"/>
@@ -1215,16 +1566,16 @@
 <file path=word/numbering.xml><?xml version="1.0" encoding="utf-8"?>
 <w:numbering xmlns:wpc="http://schemas.microsoft.com/office/word/2010/wordprocessingCanvas" xmlns:cx="http://schemas.microsoft.com/office/drawing/2014/chartex" xmlns:cx1="http://schemas.microsoft.com/office/drawing/2015/9/8/chartex" xmlns:mc="http://schemas.openxmlformats.org/markup-compatibility/2006" xmlns:o="urn:schemas-microsoft-com:office:office" xmlns:r="http://schemas.openxmlformats.org/officeDocument/2006/relationships" xmlns:m="http://schemas.openxmlformats.org/officeDocument/2006/math" xmlns:v="urn:schemas-microsoft-com:vml" xmlns:wp14="http://schemas.microsoft.com/office/word/2010/wordprocessingDrawing" xmlns:wp="http://schemas.openxmlformats.org/drawingml/2006/wordprocessingDrawing" xmlns:w10="urn:schemas-microsoft-com:office:word" xmlns:w="http://schemas.openxmlformats.org/wordprocessingml/2006/main" xmlns:w14="http://schemas.microsoft.com/office/word/2010/wordml" xmlns:w15="http://schemas.microsoft.com/office/word/2012/wordml" xmlns:w16se="http://schemas.microsoft.com/office/word/2015/wordml/symex" xmlns:wpg="http://schemas.microsoft.com/office/word/2010/wordprocessingGroup" xmlns:wpi="http://schemas.microsoft.com/office/word/2010/wordprocessingInk" xmlns:wne="http://schemas.microsoft.com/office/word/2006/wordml" xmlns:wps="http://schemas.microsoft.com/office/word/2010/wordprocessingShape" mc:Ignorable="w14 w15 w16se wp14">
   <w:abstractNum w:abstractNumId="0" w15:restartNumberingAfterBreak="0">
-    <w:nsid w:val="5C2425BB"/>
+    <w:nsid w:val="400A77B2"/>
     <w:multiLevelType w:val="hybridMultilevel"/>
-    <w:tmpl w:val="8D0A3EC2"/>
-    <w:lvl w:ilvl="0" w:tplc="C7BE6E86">
-      <w:start w:val="162"/>
+    <w:tmpl w:val="8042F1F2"/>
+    <w:lvl w:ilvl="0" w:tplc="82E065F2">
+      <w:start w:val="2"/>
       <w:numFmt w:val="bullet"/>
       <w:lvlText w:val="-"/>
       <w:lvlJc w:val="left"/>
       <w:pPr>
-        <w:ind w:left="1440" w:hanging="360"/>
+        <w:ind w:left="720" w:hanging="360"/>
       </w:pPr>
       <w:rPr>
         <w:rFonts w:ascii="Calibri" w:eastAsiaTheme="minorHAnsi" w:hAnsi="Calibri" w:cs="Calibri" w:hint="default"/>
@@ -1236,7 +1587,7 @@
       <w:lvlText w:val="o"/>
       <w:lvlJc w:val="left"/>
       <w:pPr>
-        <w:ind w:left="2160" w:hanging="360"/>
+        <w:ind w:left="1440" w:hanging="360"/>
       </w:pPr>
       <w:rPr>
         <w:rFonts w:ascii="Courier New" w:hAnsi="Courier New" w:cs="Courier New" w:hint="default"/>
@@ -1248,7 +1599,7 @@
       <w:lvlText w:val=""/>
       <w:lvlJc w:val="left"/>
       <w:pPr>
-        <w:ind w:left="2880" w:hanging="360"/>
+        <w:ind w:left="2160" w:hanging="360"/>
       </w:pPr>
       <w:rPr>
         <w:rFonts w:ascii="Wingdings" w:hAnsi="Wingdings" w:hint="default"/>
@@ -1260,7 +1611,7 @@
       <w:lvlText w:val=""/>
       <w:lvlJc w:val="left"/>
       <w:pPr>
-        <w:ind w:left="3600" w:hanging="360"/>
+        <w:ind w:left="2880" w:hanging="360"/>
       </w:pPr>
       <w:rPr>
         <w:rFonts w:ascii="Symbol" w:hAnsi="Symbol" w:hint="default"/>
@@ -1272,7 +1623,7 @@
       <w:lvlText w:val="o"/>
       <w:lvlJc w:val="left"/>
       <w:pPr>
-        <w:ind w:left="4320" w:hanging="360"/>
+        <w:ind w:left="3600" w:hanging="360"/>
       </w:pPr>
       <w:rPr>
         <w:rFonts w:ascii="Courier New" w:hAnsi="Courier New" w:cs="Courier New" w:hint="default"/>
@@ -1284,7 +1635,7 @@
       <w:lvlText w:val=""/>
       <w:lvlJc w:val="left"/>
       <w:pPr>
-        <w:ind w:left="5040" w:hanging="360"/>
+        <w:ind w:left="4320" w:hanging="360"/>
       </w:pPr>
       <w:rPr>
         <w:rFonts w:ascii="Wingdings" w:hAnsi="Wingdings" w:hint="default"/>
@@ -1296,7 +1647,7 @@
       <w:lvlText w:val=""/>
       <w:lvlJc w:val="left"/>
       <w:pPr>
-        <w:ind w:left="5760" w:hanging="360"/>
+        <w:ind w:left="5040" w:hanging="360"/>
       </w:pPr>
       <w:rPr>
         <w:rFonts w:ascii="Symbol" w:hAnsi="Symbol" w:hint="default"/>
@@ -1308,7 +1659,7 @@
       <w:lvlText w:val="o"/>
       <w:lvlJc w:val="left"/>
       <w:pPr>
-        <w:ind w:left="6480" w:hanging="360"/>
+        <w:ind w:left="5760" w:hanging="360"/>
       </w:pPr>
       <w:rPr>
         <w:rFonts w:ascii="Courier New" w:hAnsi="Courier New" w:cs="Courier New" w:hint="default"/>
@@ -1320,6 +1671,208 @@
       <w:lvlText w:val=""/>
       <w:lvlJc w:val="left"/>
       <w:pPr>
+        <w:ind w:left="6480" w:hanging="360"/>
+      </w:pPr>
+      <w:rPr>
+        <w:rFonts w:ascii="Wingdings" w:hAnsi="Wingdings" w:hint="default"/>
+      </w:rPr>
+    </w:lvl>
+  </w:abstractNum>
+  <w:abstractNum w:abstractNumId="1" w15:restartNumberingAfterBreak="0">
+    <w:nsid w:val="48484664"/>
+    <w:multiLevelType w:val="hybridMultilevel"/>
+    <w:tmpl w:val="26088682"/>
+    <w:lvl w:ilvl="0" w:tplc="040C0011">
+      <w:start w:val="1"/>
+      <w:numFmt w:val="decimal"/>
+      <w:lvlText w:val="%1)"/>
+      <w:lvlJc w:val="left"/>
+      <w:pPr>
+        <w:ind w:left="720" w:hanging="360"/>
+      </w:pPr>
+      <w:rPr>
+        <w:rFonts w:hint="default"/>
+      </w:rPr>
+    </w:lvl>
+    <w:lvl w:ilvl="1" w:tplc="040C0019" w:tentative="1">
+      <w:start w:val="1"/>
+      <w:numFmt w:val="lowerLetter"/>
+      <w:lvlText w:val="%2."/>
+      <w:lvlJc w:val="left"/>
+      <w:pPr>
+        <w:ind w:left="1440" w:hanging="360"/>
+      </w:pPr>
+    </w:lvl>
+    <w:lvl w:ilvl="2" w:tplc="040C001B" w:tentative="1">
+      <w:start w:val="1"/>
+      <w:numFmt w:val="lowerRoman"/>
+      <w:lvlText w:val="%3."/>
+      <w:lvlJc w:val="right"/>
+      <w:pPr>
+        <w:ind w:left="2160" w:hanging="180"/>
+      </w:pPr>
+    </w:lvl>
+    <w:lvl w:ilvl="3" w:tplc="040C000F" w:tentative="1">
+      <w:start w:val="1"/>
+      <w:numFmt w:val="decimal"/>
+      <w:lvlText w:val="%4."/>
+      <w:lvlJc w:val="left"/>
+      <w:pPr>
+        <w:ind w:left="2880" w:hanging="360"/>
+      </w:pPr>
+    </w:lvl>
+    <w:lvl w:ilvl="4" w:tplc="040C0019" w:tentative="1">
+      <w:start w:val="1"/>
+      <w:numFmt w:val="lowerLetter"/>
+      <w:lvlText w:val="%5."/>
+      <w:lvlJc w:val="left"/>
+      <w:pPr>
+        <w:ind w:left="3600" w:hanging="360"/>
+      </w:pPr>
+    </w:lvl>
+    <w:lvl w:ilvl="5" w:tplc="040C001B" w:tentative="1">
+      <w:start w:val="1"/>
+      <w:numFmt w:val="lowerRoman"/>
+      <w:lvlText w:val="%6."/>
+      <w:lvlJc w:val="right"/>
+      <w:pPr>
+        <w:ind w:left="4320" w:hanging="180"/>
+      </w:pPr>
+    </w:lvl>
+    <w:lvl w:ilvl="6" w:tplc="040C000F" w:tentative="1">
+      <w:start w:val="1"/>
+      <w:numFmt w:val="decimal"/>
+      <w:lvlText w:val="%7."/>
+      <w:lvlJc w:val="left"/>
+      <w:pPr>
+        <w:ind w:left="5040" w:hanging="360"/>
+      </w:pPr>
+    </w:lvl>
+    <w:lvl w:ilvl="7" w:tplc="040C0019" w:tentative="1">
+      <w:start w:val="1"/>
+      <w:numFmt w:val="lowerLetter"/>
+      <w:lvlText w:val="%8."/>
+      <w:lvlJc w:val="left"/>
+      <w:pPr>
+        <w:ind w:left="5760" w:hanging="360"/>
+      </w:pPr>
+    </w:lvl>
+    <w:lvl w:ilvl="8" w:tplc="040C001B" w:tentative="1">
+      <w:start w:val="1"/>
+      <w:numFmt w:val="lowerRoman"/>
+      <w:lvlText w:val="%9."/>
+      <w:lvlJc w:val="right"/>
+      <w:pPr>
+        <w:ind w:left="6480" w:hanging="180"/>
+      </w:pPr>
+    </w:lvl>
+  </w:abstractNum>
+  <w:abstractNum w:abstractNumId="2" w15:restartNumberingAfterBreak="0">
+    <w:nsid w:val="5C2425BB"/>
+    <w:multiLevelType w:val="hybridMultilevel"/>
+    <w:tmpl w:val="8D0A3EC2"/>
+    <w:lvl w:ilvl="0" w:tplc="C7BE6E86">
+      <w:start w:val="162"/>
+      <w:numFmt w:val="bullet"/>
+      <w:lvlText w:val="-"/>
+      <w:lvlJc w:val="left"/>
+      <w:pPr>
+        <w:ind w:left="1440" w:hanging="360"/>
+      </w:pPr>
+      <w:rPr>
+        <w:rFonts w:ascii="Calibri" w:eastAsiaTheme="minorHAnsi" w:hAnsi="Calibri" w:cs="Calibri" w:hint="default"/>
+      </w:rPr>
+    </w:lvl>
+    <w:lvl w:ilvl="1" w:tplc="040C0003" w:tentative="1">
+      <w:start w:val="1"/>
+      <w:numFmt w:val="bullet"/>
+      <w:lvlText w:val="o"/>
+      <w:lvlJc w:val="left"/>
+      <w:pPr>
+        <w:ind w:left="2160" w:hanging="360"/>
+      </w:pPr>
+      <w:rPr>
+        <w:rFonts w:ascii="Courier New" w:hAnsi="Courier New" w:cs="Courier New" w:hint="default"/>
+      </w:rPr>
+    </w:lvl>
+    <w:lvl w:ilvl="2" w:tplc="040C0005" w:tentative="1">
+      <w:start w:val="1"/>
+      <w:numFmt w:val="bullet"/>
+      <w:lvlText w:val=""/>
+      <w:lvlJc w:val="left"/>
+      <w:pPr>
+        <w:ind w:left="2880" w:hanging="360"/>
+      </w:pPr>
+      <w:rPr>
+        <w:rFonts w:ascii="Wingdings" w:hAnsi="Wingdings" w:hint="default"/>
+      </w:rPr>
+    </w:lvl>
+    <w:lvl w:ilvl="3" w:tplc="040C0001" w:tentative="1">
+      <w:start w:val="1"/>
+      <w:numFmt w:val="bullet"/>
+      <w:lvlText w:val=""/>
+      <w:lvlJc w:val="left"/>
+      <w:pPr>
+        <w:ind w:left="3600" w:hanging="360"/>
+      </w:pPr>
+      <w:rPr>
+        <w:rFonts w:ascii="Symbol" w:hAnsi="Symbol" w:hint="default"/>
+      </w:rPr>
+    </w:lvl>
+    <w:lvl w:ilvl="4" w:tplc="040C0003" w:tentative="1">
+      <w:start w:val="1"/>
+      <w:numFmt w:val="bullet"/>
+      <w:lvlText w:val="o"/>
+      <w:lvlJc w:val="left"/>
+      <w:pPr>
+        <w:ind w:left="4320" w:hanging="360"/>
+      </w:pPr>
+      <w:rPr>
+        <w:rFonts w:ascii="Courier New" w:hAnsi="Courier New" w:cs="Courier New" w:hint="default"/>
+      </w:rPr>
+    </w:lvl>
+    <w:lvl w:ilvl="5" w:tplc="040C0005" w:tentative="1">
+      <w:start w:val="1"/>
+      <w:numFmt w:val="bullet"/>
+      <w:lvlText w:val=""/>
+      <w:lvlJc w:val="left"/>
+      <w:pPr>
+        <w:ind w:left="5040" w:hanging="360"/>
+      </w:pPr>
+      <w:rPr>
+        <w:rFonts w:ascii="Wingdings" w:hAnsi="Wingdings" w:hint="default"/>
+      </w:rPr>
+    </w:lvl>
+    <w:lvl w:ilvl="6" w:tplc="040C0001" w:tentative="1">
+      <w:start w:val="1"/>
+      <w:numFmt w:val="bullet"/>
+      <w:lvlText w:val=""/>
+      <w:lvlJc w:val="left"/>
+      <w:pPr>
+        <w:ind w:left="5760" w:hanging="360"/>
+      </w:pPr>
+      <w:rPr>
+        <w:rFonts w:ascii="Symbol" w:hAnsi="Symbol" w:hint="default"/>
+      </w:rPr>
+    </w:lvl>
+    <w:lvl w:ilvl="7" w:tplc="040C0003" w:tentative="1">
+      <w:start w:val="1"/>
+      <w:numFmt w:val="bullet"/>
+      <w:lvlText w:val="o"/>
+      <w:lvlJc w:val="left"/>
+      <w:pPr>
+        <w:ind w:left="6480" w:hanging="360"/>
+      </w:pPr>
+      <w:rPr>
+        <w:rFonts w:ascii="Courier New" w:hAnsi="Courier New" w:cs="Courier New" w:hint="default"/>
+      </w:rPr>
+    </w:lvl>
+    <w:lvl w:ilvl="8" w:tplc="040C0005" w:tentative="1">
+      <w:start w:val="1"/>
+      <w:numFmt w:val="bullet"/>
+      <w:lvlText w:val=""/>
+      <w:lvlJc w:val="left"/>
+      <w:pPr>
         <w:ind w:left="7200" w:hanging="360"/>
       </w:pPr>
       <w:rPr>
@@ -1328,6 +1881,12 @@
     </w:lvl>
   </w:abstractNum>
   <w:num w:numId="1">
+    <w:abstractNumId w:val="2"/>
+  </w:num>
+  <w:num w:numId="2">
+    <w:abstractNumId w:val="1"/>
+  </w:num>
+  <w:num w:numId="3">
     <w:abstractNumId w:val="0"/>
   </w:num>
 </w:numbering>
@@ -1731,6 +2290,27 @@
     <w:name w:val="Normal"/>
     <w:qFormat/>
   </w:style>
+  <w:style w:type="paragraph" w:styleId="Titre1">
+    <w:name w:val="heading 1"/>
+    <w:basedOn w:val="Normal"/>
+    <w:next w:val="Normal"/>
+    <w:link w:val="Titre1Car"/>
+    <w:uiPriority w:val="9"/>
+    <w:qFormat/>
+    <w:rsid w:val="00F53116"/>
+    <w:pPr>
+      <w:keepNext/>
+      <w:keepLines/>
+      <w:spacing w:before="240"/>
+      <w:outlineLvl w:val="0"/>
+    </w:pPr>
+    <w:rPr>
+      <w:rFonts w:asciiTheme="majorHAnsi" w:eastAsiaTheme="majorEastAsia" w:hAnsiTheme="majorHAnsi" w:cstheme="majorBidi"/>
+      <w:color w:val="2F5496" w:themeColor="accent1" w:themeShade="BF"/>
+      <w:sz w:val="32"/>
+      <w:szCs w:val="32"/>
+    </w:rPr>
+  </w:style>
   <w:style w:type="character" w:default="1" w:styleId="Policepardfaut">
     <w:name w:val="Default Paragraph Font"/>
     <w:uiPriority w:val="1"/>
@@ -1832,6 +2412,19 @@
       <w:bCs/>
       <w:sz w:val="20"/>
       <w:szCs w:val="20"/>
+    </w:rPr>
+  </w:style>
+  <w:style w:type="character" w:customStyle="1" w:styleId="Titre1Car">
+    <w:name w:val="Titre 1 Car"/>
+    <w:basedOn w:val="Policepardfaut"/>
+    <w:link w:val="Titre1"/>
+    <w:uiPriority w:val="9"/>
+    <w:rsid w:val="00F53116"/>
+    <w:rPr>
+      <w:rFonts w:asciiTheme="majorHAnsi" w:eastAsiaTheme="majorEastAsia" w:hAnsiTheme="majorHAnsi" w:cstheme="majorBidi"/>
+      <w:color w:val="2F5496" w:themeColor="accent1" w:themeShade="BF"/>
+      <w:sz w:val="32"/>
+      <w:szCs w:val="32"/>
     </w:rPr>
   </w:style>
 </w:styles>

</xml_diff>

<commit_message>
merging the 3 explanatory documents into 1
</commit_message>
<xml_diff>
--- a/jenny_CMF/docs/Francesco.docx
+++ b/jenny_CMF/docs/Francesco.docx
@@ -10,8 +10,6 @@
           <w:u w:val="single"/>
         </w:rPr>
       </w:pPr>
-      <w:bookmarkStart w:id="0" w:name="_GoBack"/>
-      <w:bookmarkEnd w:id="0"/>
       <w:r>
         <w:rPr>
           <w:b/>
@@ -564,24 +562,12 @@
     <w:p>
       <w:pPr>
         <w:ind w:firstLine="708"/>
-        <w:rPr>
-          <w:lang w:val="en-US"/>
-        </w:rPr>
-      </w:pPr>
-      <w:r>
-        <w:rPr>
-          <w:lang w:val="en-US"/>
-        </w:rPr>
+      </w:pPr>
+      <w:r>
         <w:t>age intervention vs compliance ODF</w:t>
       </w:r>
     </w:p>
-    <w:p>
-      <w:pPr>
-        <w:rPr>
-          <w:lang w:val="en-US"/>
-        </w:rPr>
-      </w:pPr>
-    </w:p>
+    <w:p/>
     <w:p>
       <w:r>
         <w:t>= il y a-t-il une corrélation entre l’âge et ces critères ? significatifs ? (courbe ?)</w:t>
@@ -644,7 +630,7 @@
           <w:highlight w:val="red"/>
         </w:rPr>
       </w:pPr>
-      <w:commentRangeStart w:id="1"/>
+      <w:commentRangeStart w:id="0"/>
       <w:r>
         <w:rPr>
           <w:highlight w:val="red"/>
@@ -723,13 +709,13 @@
         </w:rPr>
         <w:t>Diabète insulino dependant déséquilibré (1)</w:t>
       </w:r>
-      <w:commentRangeEnd w:id="1"/>
+      <w:commentRangeEnd w:id="0"/>
       <w:r>
         <w:rPr>
           <w:rStyle w:val="Marquedecommentaire"/>
           <w:highlight w:val="red"/>
         </w:rPr>
-        <w:commentReference w:id="1"/>
+        <w:commentReference w:id="0"/>
       </w:r>
     </w:p>
     <w:p/>
@@ -789,19 +775,19 @@
         </w:rPr>
         <w:t xml:space="preserve">Nécessitant 4 hospitalisation de 48 heures ( les 2 reprises au bloc opératoire et inflammation/œdème majeur </w:t>
       </w:r>
-      <w:commentRangeStart w:id="2"/>
+      <w:commentRangeStart w:id="1"/>
       <w:r>
         <w:rPr>
           <w:highlight w:val="red"/>
         </w:rPr>
         <w:t>local</w:t>
       </w:r>
-      <w:commentRangeEnd w:id="2"/>
+      <w:commentRangeEnd w:id="1"/>
       <w:r>
         <w:rPr>
           <w:rStyle w:val="Marquedecommentaire"/>
         </w:rPr>
-        <w:commentReference w:id="2"/>
+        <w:commentReference w:id="1"/>
       </w:r>
       <w:r>
         <w:rPr>
@@ -1479,9 +1465,249 @@
     </w:p>
     <w:p/>
     <w:p>
+      <w:pPr>
+        <w:pStyle w:val="Titre1"/>
+      </w:pPr>
+      <w:bookmarkStart w:id="2" w:name="_GoBack"/>
       <w:r>
         <w:lastRenderedPageBreak/>
-        <w:t xml:space="preserve">Merci </w:t>
+        <w:t xml:space="preserve">Articles sur méthodo analyse stat pour les mesures </w:t>
+      </w:r>
+    </w:p>
+    <w:bookmarkEnd w:id="2"/>
+    <w:p/>
+    <w:p/>
+    <w:p/>
+    <w:p>
+      <w:pPr>
+        <w:rPr>
+          <w:lang w:val="en-US"/>
+        </w:rPr>
+      </w:pPr>
+      <w:r>
+        <w:rPr>
+          <w:rFonts w:ascii="Segoe UI" w:hAnsi="Segoe UI" w:cs="Segoe UI"/>
+          <w:color w:val="333333"/>
+          <w:shd w:val="clear" w:color="auto" w:fill="FCFCFC"/>
+          <w:lang w:val="en-US"/>
+        </w:rPr>
+        <w:t xml:space="preserve">Feng B, Jiang M, Xu X, Li J (2017) A new method of volumetric assessment of alveolar bone grafting for cleft patients using CBCT, Oral Surgery, Oral Medicine. </w:t>
+      </w:r>
+      <w:r>
+        <w:rPr>
+          <w:rFonts w:ascii="Segoe UI" w:hAnsi="Segoe UI" w:cs="Segoe UI"/>
+          <w:color w:val="333333"/>
+          <w:shd w:val="clear" w:color="auto" w:fill="FCFCFC"/>
+          <w:lang w:val="en-US"/>
+        </w:rPr>
+        <w:t>Oral Pathol Oral Radiol.</w:t>
+      </w:r>
+    </w:p>
+    <w:p>
+      <w:pPr>
+        <w:rPr>
+          <w:lang w:val="en-US"/>
+        </w:rPr>
+      </w:pPr>
+    </w:p>
+    <w:p>
+      <w:pPr>
+        <w:rPr>
+          <w:lang w:val="en-US"/>
+        </w:rPr>
+      </w:pPr>
+    </w:p>
+    <w:p>
+      <w:pPr>
+        <w:rPr>
+          <w:rFonts w:ascii="Georgia" w:hAnsi="Georgia"/>
+          <w:color w:val="2E2E2E"/>
+          <w:lang w:val="en-US"/>
+        </w:rPr>
+      </w:pPr>
+      <w:r>
+        <w:rPr>
+          <w:rFonts w:ascii="Georgia" w:hAnsi="Georgia"/>
+          <w:color w:val="2E2E2E"/>
+          <w:lang w:val="en-US"/>
+        </w:rPr>
+        <w:t>Y.F. Liao, C.S. Huang</w:t>
+      </w:r>
+    </w:p>
+    <w:p>
+      <w:pPr>
+        <w:rPr>
+          <w:rFonts w:ascii="Georgia" w:hAnsi="Georgia"/>
+          <w:color w:val="2E2E2E"/>
+          <w:sz w:val="27"/>
+          <w:szCs w:val="27"/>
+          <w:lang w:val="en-US"/>
+        </w:rPr>
+      </w:pPr>
+      <w:r>
+        <w:rPr>
+          <w:rFonts w:ascii="Georgia" w:hAnsi="Georgia"/>
+          <w:color w:val="2E2E2E"/>
+          <w:sz w:val="27"/>
+          <w:szCs w:val="27"/>
+          <w:lang w:val="en-US"/>
+        </w:rPr>
+        <w:t>Presurgical and postsurgical orthodontics are associated with superior secondary alveolar bone grafting outcomes</w:t>
+      </w:r>
+    </w:p>
+    <w:p>
+      <w:pPr>
+        <w:rPr>
+          <w:color w:val="737373"/>
+          <w:lang w:val="en-US"/>
+        </w:rPr>
+      </w:pPr>
+      <w:r>
+        <w:rPr>
+          <w:color w:val="737373"/>
+          <w:lang w:val="en-US"/>
+        </w:rPr>
+        <w:t>J Craniomaxillofac Surg, 43 (5) (2015), pp. 717-723</w:t>
+      </w:r>
+    </w:p>
+    <w:p>
+      <w:pPr>
+        <w:rPr>
+          <w:lang w:val="en-US"/>
+        </w:rPr>
+      </w:pPr>
+    </w:p>
+    <w:p>
+      <w:pPr>
+        <w:rPr>
+          <w:lang w:val="en-US"/>
+        </w:rPr>
+      </w:pPr>
+    </w:p>
+    <w:p>
+      <w:pPr>
+        <w:rPr>
+          <w:color w:val="737373"/>
+          <w:lang w:val="en-US"/>
+        </w:rPr>
+      </w:pPr>
+    </w:p>
+    <w:p>
+      <w:pPr>
+        <w:rPr>
+          <w:color w:val="737373"/>
+          <w:lang w:val="en-US"/>
+        </w:rPr>
+      </w:pPr>
+      <w:r>
+        <w:rPr>
+          <w:rFonts w:ascii="Segoe UI" w:hAnsi="Segoe UI" w:cs="Segoe UI"/>
+          <w:color w:val="333333"/>
+          <w:shd w:val="clear" w:color="auto" w:fill="FCFCFC"/>
+          <w:lang w:val="en-US"/>
+        </w:rPr>
+        <w:t>Datana S, Chattopadhyay PK, Kadu A Bony bridge resorption after secondary alveolar grafting and correlation with success of orthodontic treatment: a prospective volumetric cone beam computed tomography (CBCT) study. Med J Armed Forces India 75</w:t>
+      </w:r>
+      <w:r>
+        <w:rPr>
+          <w:rFonts w:ascii="Segoe UI" w:hAnsi="Segoe UI" w:cs="Segoe UI"/>
+          <w:color w:val="333333"/>
+          <w:shd w:val="clear" w:color="auto" w:fill="FCFCFC"/>
+          <w:lang w:val="en-US"/>
+        </w:rPr>
+        <w:t xml:space="preserve"> </w:t>
+      </w:r>
+      <w:r>
+        <w:rPr>
+          <w:color w:val="737373"/>
+          <w:lang w:val="en-US"/>
+        </w:rPr>
+        <w:t>(4) (2019), pp. 375-382</w:t>
+      </w:r>
+    </w:p>
+    <w:p>
+      <w:pPr>
+        <w:rPr>
+          <w:lang w:val="en-US"/>
+        </w:rPr>
+      </w:pPr>
+    </w:p>
+    <w:p>
+      <w:pPr>
+        <w:rPr>
+          <w:lang w:val="en-US"/>
+        </w:rPr>
+      </w:pPr>
+    </w:p>
+    <w:p>
+      <w:pPr>
+        <w:rPr>
+          <w:rFonts w:ascii="Segoe UI" w:hAnsi="Segoe UI" w:cs="Segoe UI"/>
+          <w:color w:val="333333"/>
+          <w:shd w:val="clear" w:color="auto" w:fill="FCFCFC"/>
+          <w:lang w:val="en-US"/>
+        </w:rPr>
+      </w:pPr>
+      <w:r>
+        <w:rPr>
+          <w:rFonts w:ascii="Segoe UI" w:hAnsi="Segoe UI" w:cs="Segoe UI"/>
+          <w:color w:val="333333"/>
+          <w:shd w:val="clear" w:color="auto" w:fill="FCFCFC"/>
+          <w:lang w:val="en-US"/>
+        </w:rPr>
+        <w:t>Omara, M., Raafat, L. &amp; Elfaramawi, T. Secondary alveolar cleft grafting using autogenous mineralized plasmatic matrix (MPM) versus cancellous bone particles derived from anterior iliac crest. </w:t>
+      </w:r>
+      <w:r>
+        <w:rPr>
+          <w:rFonts w:ascii="Segoe UI" w:hAnsi="Segoe UI" w:cs="Segoe UI"/>
+          <w:i/>
+          <w:iCs/>
+          <w:color w:val="333333"/>
+          <w:lang w:val="en-US"/>
+        </w:rPr>
+        <w:t>Clin Oral Invest</w:t>
+      </w:r>
+      <w:r>
+        <w:rPr>
+          <w:rFonts w:ascii="Segoe UI" w:hAnsi="Segoe UI" w:cs="Segoe UI"/>
+          <w:color w:val="333333"/>
+          <w:shd w:val="clear" w:color="auto" w:fill="FCFCFC"/>
+          <w:lang w:val="en-US"/>
+        </w:rPr>
+        <w:t> (2023).</w:t>
+      </w:r>
+    </w:p>
+    <w:p>
+      <w:pPr>
+        <w:rPr>
+          <w:lang w:val="en-US"/>
+        </w:rPr>
+      </w:pPr>
+    </w:p>
+    <w:p>
+      <w:pPr>
+        <w:rPr>
+          <w:lang w:val="en-US"/>
+        </w:rPr>
+      </w:pPr>
+    </w:p>
+    <w:p>
+      <w:pPr>
+        <w:rPr>
+          <w:rFonts w:ascii="Segoe UI" w:hAnsi="Segoe UI" w:cs="Segoe UI"/>
+          <w:color w:val="333333"/>
+          <w:shd w:val="clear" w:color="auto" w:fill="FCFCFC"/>
+          <w:lang w:val="en-US"/>
+        </w:rPr>
+      </w:pPr>
+      <w:r>
+        <w:rPr>
+          <w:rFonts w:ascii="Segoe UI" w:hAnsi="Segoe UI" w:cs="Segoe UI"/>
+          <w:color w:val="333333"/>
+          <w:shd w:val="clear" w:color="auto" w:fill="FCFCFC"/>
+          <w:lang w:val="en-US"/>
+        </w:rPr>
+        <w:t>Tai C, Sutherland I, McFadden L (2000) Prospective analysis of secondary alveolar bone grafting using computed tomography. J Oral Maxillofac Surg 58:1241–1249</w:t>
       </w:r>
     </w:p>
     <w:p/>
@@ -1502,7 +1728,7 @@
 
 <file path=word/comments.xml><?xml version="1.0" encoding="utf-8"?>
 <w:comments xmlns:wpc="http://schemas.microsoft.com/office/word/2010/wordprocessingCanvas" xmlns:cx="http://schemas.microsoft.com/office/drawing/2014/chartex" xmlns:cx1="http://schemas.microsoft.com/office/drawing/2015/9/8/chartex" xmlns:mc="http://schemas.openxmlformats.org/markup-compatibility/2006" xmlns:o="urn:schemas-microsoft-com:office:office" xmlns:r="http://schemas.openxmlformats.org/officeDocument/2006/relationships" xmlns:m="http://schemas.openxmlformats.org/officeDocument/2006/math" xmlns:v="urn:schemas-microsoft-com:vml" xmlns:wp14="http://schemas.microsoft.com/office/word/2010/wordprocessingDrawing" xmlns:wp="http://schemas.openxmlformats.org/drawingml/2006/wordprocessingDrawing" xmlns:w10="urn:schemas-microsoft-com:office:word" xmlns:w="http://schemas.openxmlformats.org/wordprocessingml/2006/main" xmlns:w14="http://schemas.microsoft.com/office/word/2010/wordml" xmlns:w15="http://schemas.microsoft.com/office/word/2012/wordml" xmlns:w16se="http://schemas.microsoft.com/office/word/2015/wordml/symex" xmlns:wpg="http://schemas.microsoft.com/office/word/2010/wordprocessingGroup" xmlns:wpi="http://schemas.microsoft.com/office/word/2010/wordprocessingInk" xmlns:wne="http://schemas.microsoft.com/office/word/2006/wordml" xmlns:wps="http://schemas.microsoft.com/office/word/2010/wordprocessingShape" mc:Ignorable="w14 w15 w16se wp14">
-  <w:comment w:id="1" w:author="Francesco Monti" w:date="2023-07-29T19:04:00Z" w:initials="FM">
+  <w:comment w:id="0" w:author="Francesco Monti" w:date="2023-07-29T19:04:00Z" w:initials="FM">
     <w:p>
       <w:pPr>
         <w:pStyle w:val="Commentaire"/>
@@ -1523,7 +1749,7 @@
       </w:pPr>
     </w:p>
   </w:comment>
-  <w:comment w:id="2" w:author="Francesco Monti" w:date="2023-07-29T19:05:00Z" w:initials="FM">
+  <w:comment w:id="1" w:author="Francesco Monti" w:date="2023-07-29T19:05:00Z" w:initials="FM">
     <w:p>
       <w:pPr>
         <w:pStyle w:val="Commentaire"/>

</xml_diff>

<commit_message>
big update these jenny
aggiunto tutto (spero) quello che mancava
</commit_message>
<xml_diff>
--- a/jenny_CMF/docs/Francesco.docx
+++ b/jenny_CMF/docs/Francesco.docx
@@ -543,69 +543,142 @@
     </w:p>
     <w:p/>
     <w:p>
-      <w:r>
+      <w:pPr>
+        <w:rPr>
+          <w:highlight w:val="yellow"/>
+        </w:rPr>
+      </w:pPr>
+      <w:r>
+        <w:rPr>
+          <w:highlight w:val="yellow"/>
+        </w:rPr>
         <w:t xml:space="preserve">Cela peut s’expliquer par différents facteurs : </w:t>
       </w:r>
     </w:p>
     <w:p>
-      <w:r>
+      <w:pPr>
+        <w:rPr>
+          <w:highlight w:val="yellow"/>
+        </w:rPr>
+      </w:pPr>
+      <w:r>
+        <w:rPr>
+          <w:highlight w:val="yellow"/>
+        </w:rPr>
         <w:t>-la nécessité ou non d’une prise en charge orthodontique avant la chirurgie afin d’ouvrir la fente pour avoir plus d’espace pour travailler</w:t>
       </w:r>
     </w:p>
     <w:p>
-      <w:r>
+      <w:pPr>
+        <w:rPr>
+          <w:highlight w:val="yellow"/>
+        </w:rPr>
+      </w:pPr>
+      <w:r>
+        <w:rPr>
+          <w:highlight w:val="yellow"/>
+        </w:rPr>
         <w:t xml:space="preserve">-l’état </w:t>
       </w:r>
       <w:proofErr w:type="spellStart"/>
       <w:r>
+        <w:rPr>
+          <w:highlight w:val="yellow"/>
+        </w:rPr>
         <w:t>bucco dentaire</w:t>
       </w:r>
       <w:proofErr w:type="spellEnd"/>
       <w:r>
+        <w:rPr>
+          <w:highlight w:val="yellow"/>
+        </w:rPr>
         <w:t xml:space="preserve"> de l’enfant, si il y a nécessité d’une prise en charge par dentiste avant</w:t>
       </w:r>
     </w:p>
     <w:p>
       <w:r>
+        <w:rPr>
+          <w:highlight w:val="yellow"/>
+        </w:rPr>
         <w:t>-et ceux qui ont un traitement orthodontique, est ce qu’ils sont compliants ou non</w:t>
       </w:r>
     </w:p>
     <w:p/>
     <w:p>
-      <w:r>
+      <w:pPr>
+        <w:rPr>
+          <w:highlight w:val="yellow"/>
+        </w:rPr>
+      </w:pPr>
+      <w:r>
+        <w:rPr>
+          <w:highlight w:val="yellow"/>
+        </w:rPr>
         <w:t xml:space="preserve">Du coup : </w:t>
       </w:r>
     </w:p>
     <w:p>
-      <w:r>
+      <w:pPr>
+        <w:rPr>
+          <w:highlight w:val="yellow"/>
+        </w:rPr>
+      </w:pPr>
+      <w:r>
+        <w:rPr>
+          <w:highlight w:val="yellow"/>
+        </w:rPr>
         <w:t>-</w:t>
       </w:r>
       <w:r>
+        <w:rPr>
+          <w:highlight w:val="yellow"/>
+        </w:rPr>
         <w:t xml:space="preserve"> comparer les colonnes : </w:t>
       </w:r>
     </w:p>
     <w:p>
       <w:pPr>
         <w:ind w:firstLine="708"/>
-      </w:pPr>
-      <w:r>
+        <w:rPr>
+          <w:highlight w:val="yellow"/>
+        </w:rPr>
+      </w:pPr>
+      <w:r>
+        <w:rPr>
+          <w:highlight w:val="yellow"/>
+        </w:rPr>
         <w:t>âge vs</w:t>
       </w:r>
       <w:r>
+        <w:rPr>
+          <w:highlight w:val="yellow"/>
+        </w:rPr>
         <w:t xml:space="preserve"> ODF PRÉ CHIR</w:t>
       </w:r>
     </w:p>
     <w:p>
       <w:pPr>
         <w:ind w:firstLine="708"/>
-      </w:pPr>
-      <w:r>
+        <w:rPr>
+          <w:highlight w:val="yellow"/>
+        </w:rPr>
+      </w:pPr>
+      <w:r>
+        <w:rPr>
+          <w:highlight w:val="yellow"/>
+        </w:rPr>
         <w:t xml:space="preserve">âge </w:t>
       </w:r>
       <w:r>
+        <w:rPr>
+          <w:highlight w:val="yellow"/>
+        </w:rPr>
         <w:t>intervention vs</w:t>
       </w:r>
       <w:r>
+        <w:rPr>
+          <w:highlight w:val="yellow"/>
+        </w:rPr>
         <w:t xml:space="preserve"> état buco dentaire</w:t>
       </w:r>
     </w:p>
@@ -615,16 +688,25 @@
       </w:pPr>
       <w:proofErr w:type="spellStart"/>
       <w:r>
+        <w:rPr>
+          <w:highlight w:val="yellow"/>
+        </w:rPr>
         <w:t>age</w:t>
       </w:r>
       <w:proofErr w:type="spellEnd"/>
       <w:r>
+        <w:rPr>
+          <w:highlight w:val="yellow"/>
+        </w:rPr>
         <w:t xml:space="preserve"> intervention vs compliance ODF</w:t>
       </w:r>
     </w:p>
     <w:p/>
     <w:p>
       <w:r>
+        <w:rPr>
+          <w:highlight w:val="yellow"/>
+        </w:rPr>
         <w:t>= il y a-t-il une corrélation entre l’âge et ces critères ? significatifs ? (courbe ?)</w:t>
       </w:r>
     </w:p>
@@ -673,7 +755,13 @@
     <w:p/>
     <w:p>
       <w:r>
-        <w:t xml:space="preserve">-corrélation entre : compliance au traitement et durée de l’ODF ? </w:t>
+        <w:rPr>
+          <w:highlight w:val="yellow"/>
+        </w:rPr>
+        <w:t>-corrélation entre : compliance au traitement et durée de l’ODF ?</w:t>
+      </w:r>
+      <w:r>
+        <w:t xml:space="preserve"> </w:t>
       </w:r>
     </w:p>
     <w:p/>
@@ -1284,13 +1372,28 @@
     </w:p>
     <w:p/>
     <w:p>
-      <w:proofErr w:type="spellStart"/>
-      <w:r>
+      <w:commentRangeStart w:id="2"/>
+      <w:proofErr w:type="spellStart"/>
+      <w:r>
+        <w:rPr>
+          <w:highlight w:val="red"/>
+        </w:rPr>
         <w:t>Penses tu</w:t>
       </w:r>
       <w:proofErr w:type="spellEnd"/>
       <w:r>
+        <w:rPr>
+          <w:highlight w:val="red"/>
+        </w:rPr>
         <w:t xml:space="preserve"> qu'il serait possible de comparer, avec des courbes par exemple, la courbe d'apprentissage et le temps du bloc avec la durée d'hospitalisation et les complications ? Voir si il y a un lien ?</w:t>
+      </w:r>
+      <w:commentRangeEnd w:id="2"/>
+      <w:r>
+        <w:rPr>
+          <w:rStyle w:val="Rimandocommento"/>
+          <w:highlight w:val="red"/>
+        </w:rPr>
+        <w:commentReference w:id="2"/>
       </w:r>
     </w:p>
     <w:p/>
@@ -1414,29 +1517,64 @@
     </w:p>
     <w:p/>
     <w:p>
-      <w:r>
+      <w:pPr>
+        <w:rPr>
+          <w:highlight w:val="yellow"/>
+        </w:rPr>
+      </w:pPr>
+      <w:commentRangeStart w:id="3"/>
+      <w:r>
+        <w:rPr>
+          <w:highlight w:val="yellow"/>
+        </w:rPr>
         <w:t xml:space="preserve">Moyenne de mois entre le CBCT pré op et la </w:t>
       </w:r>
       <w:proofErr w:type="spellStart"/>
       <w:r>
+        <w:rPr>
+          <w:highlight w:val="yellow"/>
+        </w:rPr>
         <w:t>chir</w:t>
       </w:r>
       <w:proofErr w:type="spellEnd"/>
       <w:r>
+        <w:rPr>
+          <w:highlight w:val="yellow"/>
+        </w:rPr>
         <w:t>,</w:t>
       </w:r>
-    </w:p>
-    <w:p>
-      <w:r>
+      <w:commentRangeEnd w:id="3"/>
+      <w:r>
+        <w:rPr>
+          <w:rStyle w:val="Rimandocommento"/>
+          <w:highlight w:val="yellow"/>
+        </w:rPr>
+        <w:commentReference w:id="3"/>
+      </w:r>
+    </w:p>
+    <w:p>
+      <w:r>
+        <w:rPr>
+          <w:highlight w:val="yellow"/>
+        </w:rPr>
         <w:t xml:space="preserve">Moyenne de mois entre la </w:t>
       </w:r>
       <w:proofErr w:type="spellStart"/>
       <w:r>
+        <w:rPr>
+          <w:highlight w:val="yellow"/>
+        </w:rPr>
         <w:t>chir</w:t>
       </w:r>
       <w:proofErr w:type="spellEnd"/>
       <w:r>
-        <w:t xml:space="preserve"> et le CBCT post op </w:t>
+        <w:rPr>
+          <w:highlight w:val="yellow"/>
+        </w:rPr>
+        <w:t xml:space="preserve"> et le CBCT post op</w:t>
+      </w:r>
+      <w:r>
+        <w:t xml:space="preserve"> </w:t>
       </w:r>
     </w:p>
     <w:p/>
@@ -1448,74 +1586,149 @@
     <w:p/>
     <w:p/>
     <w:p>
-      <w:r>
+      <w:pPr>
+        <w:rPr>
+          <w:highlight w:val="yellow"/>
+        </w:rPr>
+      </w:pPr>
+      <w:r>
+        <w:rPr>
+          <w:highlight w:val="yellow"/>
+        </w:rPr>
         <w:t>2 mesures de volume ont été réalisées pour diminuer la variabilité intra individuelle</w:t>
       </w:r>
     </w:p>
     <w:p>
-      <w:r>
+      <w:pPr>
+        <w:rPr>
+          <w:highlight w:val="yellow"/>
+        </w:rPr>
+      </w:pPr>
+      <w:r>
+        <w:rPr>
+          <w:highlight w:val="yellow"/>
+        </w:rPr>
         <w:t>(colonne H et I)</w:t>
       </w:r>
     </w:p>
     <w:p>
       <w:r>
+        <w:rPr>
+          <w:highlight w:val="yellow"/>
+        </w:rPr>
         <w:t>Analyse statistique (</w:t>
       </w:r>
       <w:proofErr w:type="spellStart"/>
       <w:r>
+        <w:rPr>
+          <w:highlight w:val="yellow"/>
+        </w:rPr>
         <w:t>student</w:t>
       </w:r>
       <w:proofErr w:type="spellEnd"/>
       <w:r>
+        <w:rPr>
+          <w:highlight w:val="yellow"/>
+        </w:rPr>
         <w:t xml:space="preserve">, </w:t>
       </w:r>
       <w:proofErr w:type="spellStart"/>
       <w:r>
+        <w:rPr>
+          <w:highlight w:val="yellow"/>
+        </w:rPr>
         <w:t>correlation</w:t>
       </w:r>
       <w:proofErr w:type="spellEnd"/>
       <w:r>
+        <w:rPr>
+          <w:highlight w:val="yellow"/>
+        </w:rPr>
         <w:t xml:space="preserve"> de </w:t>
       </w:r>
       <w:proofErr w:type="spellStart"/>
       <w:r>
+        <w:rPr>
+          <w:highlight w:val="yellow"/>
+        </w:rPr>
         <w:t>pearson</w:t>
       </w:r>
       <w:proofErr w:type="spellEnd"/>
       <w:r>
+        <w:rPr>
+          <w:highlight w:val="yellow"/>
+        </w:rPr>
         <w:t> ?) « petit p »</w:t>
       </w:r>
     </w:p>
     <w:p/>
     <w:p>
-      <w:r>
+      <w:pPr>
+        <w:rPr>
+          <w:highlight w:val="yellow"/>
+        </w:rPr>
+      </w:pPr>
+      <w:r>
+        <w:rPr>
+          <w:highlight w:val="yellow"/>
+        </w:rPr>
         <w:t>2 mesures de greffe ont été réalisées</w:t>
       </w:r>
     </w:p>
     <w:p>
-      <w:r>
+      <w:pPr>
+        <w:rPr>
+          <w:highlight w:val="yellow"/>
+        </w:rPr>
+      </w:pPr>
+      <w:r>
+        <w:rPr>
+          <w:highlight w:val="yellow"/>
+        </w:rPr>
         <w:t>(colonne K et L)</w:t>
       </w:r>
     </w:p>
     <w:p>
       <w:r>
+        <w:rPr>
+          <w:highlight w:val="yellow"/>
+        </w:rPr>
         <w:t>Analyse stat</w:t>
       </w:r>
     </w:p>
     <w:p/>
     <w:p/>
     <w:p>
-      <w:r>
+      <w:pPr>
+        <w:rPr>
+          <w:highlight w:val="yellow"/>
+        </w:rPr>
+      </w:pPr>
+      <w:r>
+        <w:rPr>
+          <w:highlight w:val="yellow"/>
+        </w:rPr>
         <w:t>Faire le volume, % de comblement osseux de la fente :</w:t>
       </w:r>
     </w:p>
     <w:p>
-      <w:r>
+      <w:pPr>
+        <w:rPr>
+          <w:highlight w:val="yellow"/>
+        </w:rPr>
+      </w:pPr>
+      <w:r>
+        <w:rPr>
+          <w:highlight w:val="yellow"/>
+        </w:rPr>
         <w:t xml:space="preserve"> (volume de greffe*100/volume de la fente)</w:t>
       </w:r>
     </w:p>
     <w:p>
       <w:r>
+        <w:rPr>
+          <w:highlight w:val="yellow"/>
+        </w:rPr>
         <w:t>Colonne M</w:t>
       </w:r>
     </w:p>
@@ -1527,36 +1740,77 @@
     </w:p>
     <w:p/>
     <w:p>
-      <w:r>
+      <w:pPr>
+        <w:rPr>
+          <w:highlight w:val="yellow"/>
+        </w:rPr>
+      </w:pPr>
+      <w:r>
+        <w:rPr>
+          <w:highlight w:val="yellow"/>
+        </w:rPr>
         <w:t>Pour la dent médiale : (colonne N)</w:t>
       </w:r>
     </w:p>
     <w:p>
-      <w:r>
+      <w:pPr>
+        <w:rPr>
+          <w:highlight w:val="yellow"/>
+        </w:rPr>
+      </w:pPr>
+      <w:r>
+        <w:rPr>
+          <w:highlight w:val="yellow"/>
+        </w:rPr>
         <w:t>-2 mesures de la longueur de la racine ( colonne P et Q)</w:t>
       </w:r>
     </w:p>
     <w:p>
-      <w:r>
+      <w:pPr>
+        <w:rPr>
+          <w:highlight w:val="yellow"/>
+        </w:rPr>
+      </w:pPr>
+      <w:r>
+        <w:rPr>
+          <w:highlight w:val="yellow"/>
+        </w:rPr>
         <w:t>-2 mesures de la hauteur de couverture osseuse de la racine (colonne R et S)</w:t>
       </w:r>
     </w:p>
     <w:p>
       <w:r>
+        <w:rPr>
+          <w:highlight w:val="yellow"/>
+        </w:rPr>
         <w:t xml:space="preserve">Et donc faire le calcul du % de couverture osseuse de la racine de la dent médiale en </w:t>
       </w:r>
       <w:proofErr w:type="spellStart"/>
       <w:r>
+        <w:rPr>
+          <w:highlight w:val="yellow"/>
+        </w:rPr>
         <w:t>pre</w:t>
       </w:r>
       <w:proofErr w:type="spellEnd"/>
       <w:r>
+        <w:rPr>
+          <w:highlight w:val="yellow"/>
+        </w:rPr>
         <w:t xml:space="preserve"> op (colonne N) ( hauteur de couverture/longueur de la racine*100)</w:t>
       </w:r>
     </w:p>
     <w:p/>
     <w:p>
-      <w:r>
+      <w:pPr>
+        <w:rPr>
+          <w:highlight w:val="yellow"/>
+        </w:rPr>
+      </w:pPr>
+      <w:r>
+        <w:rPr>
+          <w:highlight w:val="yellow"/>
+        </w:rPr>
         <w:t>Pour la dent latérale, idem : (colonne O)</w:t>
       </w:r>
     </w:p>
@@ -1567,8 +1821,14 @@
           <w:ilvl w:val="0"/>
           <w:numId w:val="3"/>
         </w:numPr>
-      </w:pPr>
-      <w:r>
+        <w:rPr>
+          <w:highlight w:val="yellow"/>
+        </w:rPr>
+      </w:pPr>
+      <w:r>
+        <w:rPr>
+          <w:highlight w:val="yellow"/>
+        </w:rPr>
         <w:t>2 mesures de la longueur de la racine de la dent (colonne T et U)</w:t>
       </w:r>
     </w:p>
@@ -1579,8 +1839,14 @@
           <w:ilvl w:val="0"/>
           <w:numId w:val="3"/>
         </w:numPr>
-      </w:pPr>
-      <w:r>
+        <w:rPr>
+          <w:highlight w:val="yellow"/>
+        </w:rPr>
+      </w:pPr>
+      <w:r>
+        <w:rPr>
+          <w:highlight w:val="yellow"/>
+        </w:rPr>
         <w:t>2 mesures de la hauteur de couverture osseuse de la dent ( V et W)</w:t>
       </w:r>
     </w:p>
@@ -1591,26 +1857,46 @@
           <w:ilvl w:val="0"/>
           <w:numId w:val="3"/>
         </w:numPr>
-      </w:pPr>
-      <w:r>
+        <w:rPr>
+          <w:highlight w:val="yellow"/>
+        </w:rPr>
+      </w:pPr>
+      <w:r>
+        <w:rPr>
+          <w:highlight w:val="yellow"/>
+        </w:rPr>
         <w:t>Faire le calcul de % de couverture osseuse de la racine ( colonne O) (longueur de la racine/ hauteur de couverture osseuse*100)</w:t>
       </w:r>
     </w:p>
     <w:p/>
     <w:p/>
     <w:p>
-      <w:r>
+      <w:pPr>
+        <w:rPr>
+          <w:highlight w:val="yellow"/>
+        </w:rPr>
+      </w:pPr>
+      <w:r>
+        <w:rPr>
+          <w:highlight w:val="yellow"/>
+        </w:rPr>
         <w:t>Colonne X et Y : pourcentage de couverture osseuse des racines des dents médiales en post op</w:t>
       </w:r>
     </w:p>
     <w:p>
       <w:r>
+        <w:rPr>
+          <w:highlight w:val="yellow"/>
+        </w:rPr>
         <w:t>Les comparer au % obtenus en pré op ( normalement, gain de couverture osseuse)</w:t>
       </w:r>
     </w:p>
     <w:p/>
     <w:p>
       <w:r>
+        <w:rPr>
+          <w:highlight w:val="yellow"/>
+        </w:rPr>
         <w:lastRenderedPageBreak/>
         <w:t>Colonne Z : % de dents sur arcade ou germe recouvert d’os</w:t>
       </w:r>
@@ -1618,37 +1904,83 @@
     <w:p/>
     <w:p>
       <w:r>
+        <w:rPr>
+          <w:highlight w:val="yellow"/>
+        </w:rPr>
         <w:t>Colonne AA : présence de pont osseux</w:t>
       </w:r>
     </w:p>
     <w:p/>
     <w:p>
       <w:r>
+        <w:rPr>
+          <w:highlight w:val="yellow"/>
+        </w:rPr>
         <w:t xml:space="preserve">Colonne AB : succès de la </w:t>
       </w:r>
       <w:proofErr w:type="spellStart"/>
       <w:r>
+        <w:rPr>
+          <w:highlight w:val="yellow"/>
+        </w:rPr>
         <w:t>chir</w:t>
       </w:r>
       <w:proofErr w:type="spellEnd"/>
       <w:r>
-        <w:t xml:space="preserve"> à l’imagerie selon nos critères </w:t>
-      </w:r>
-    </w:p>
-    <w:p/>
-    <w:p>
-      <w:r>
-        <w:t xml:space="preserve">Voir si les succès sont en lien avec le % de comblement, plus de comblement, plus de succès ? </w:t>
-      </w:r>
-    </w:p>
-    <w:p/>
-    <w:p>
-      <w:r>
-        <w:t>Et enfin, malgré le taux de succès à l’imagerie, taux de récidive clinique (évaluation de la récidive par 2 opérateurs différents, avec l’enfant présent (colonne 1C) et sur l’imagerie 3D)</w:t>
-      </w:r>
-    </w:p>
-    <w:p>
-      <w:r>
+        <w:rPr>
+          <w:highlight w:val="yellow"/>
+        </w:rPr>
+        <w:t xml:space="preserve"> à l’imagerie selon nos critères</w:t>
+      </w:r>
+      <w:r>
+        <w:t xml:space="preserve"> </w:t>
+      </w:r>
+    </w:p>
+    <w:p/>
+    <w:p>
+      <w:r>
+        <w:rPr>
+          <w:highlight w:val="red"/>
+        </w:rPr>
+        <w:t>Voir si les succès sont en lien avec le % de comblement, plus de comblement, plus de succès ?</w:t>
+      </w:r>
+      <w:r>
+        <w:t xml:space="preserve"> </w:t>
+      </w:r>
+    </w:p>
+    <w:p/>
+    <w:p>
+      <w:pPr>
+        <w:rPr>
+          <w:highlight w:val="yellow"/>
+        </w:rPr>
+      </w:pPr>
+      <w:commentRangeStart w:id="4"/>
+      <w:r>
+        <w:rPr>
+          <w:highlight w:val="yellow"/>
+        </w:rPr>
+        <w:t>Et</w:t>
+      </w:r>
+      <w:commentRangeEnd w:id="4"/>
+      <w:r>
+        <w:rPr>
+          <w:rStyle w:val="Rimandocommento"/>
+        </w:rPr>
+        <w:commentReference w:id="4"/>
+      </w:r>
+      <w:r>
+        <w:rPr>
+          <w:highlight w:val="yellow"/>
+        </w:rPr>
+        <w:t xml:space="preserve"> enfin, malgré le taux de succès à l’imagerie, taux de récidive clinique (évaluation de la récidive par 2 opérateurs différents, avec l’enfant présent (colonne 1C) et sur l’imagerie 3D)</w:t>
+      </w:r>
+    </w:p>
+    <w:p>
+      <w:r>
+        <w:rPr>
+          <w:highlight w:val="yellow"/>
+        </w:rPr>
         <w:t>% de récidive (concordance entre les 2 évaluations)</w:t>
       </w:r>
     </w:p>
@@ -1714,41 +2046,79 @@
     <w:p/>
     <w:p>
       <w:r>
+        <w:rPr>
+          <w:highlight w:val="yellow"/>
+        </w:rPr>
         <w:t>-Complications liées à la repose de l’appareil en per opératoire (%)</w:t>
       </w:r>
     </w:p>
     <w:p>
       <w:r>
-        <w:t xml:space="preserve">-moyenne en mois entre l’intervention et le CBCT </w:t>
-      </w:r>
-    </w:p>
-    <w:p/>
-    <w:p/>
-    <w:p>
-      <w:r>
-        <w:t xml:space="preserve">Même calculs pour le volume/% de comblement de la fente par la greffe </w:t>
-      </w:r>
-    </w:p>
-    <w:p/>
-    <w:p>
-      <w:r>
+        <w:rPr>
+          <w:highlight w:val="yellow"/>
+        </w:rPr>
+        <w:t>-moyenne en mois entre l’intervention et le CBCT</w:t>
+      </w:r>
+      <w:r>
+        <w:t xml:space="preserve"> </w:t>
+      </w:r>
+    </w:p>
+    <w:p/>
+    <w:p/>
+    <w:p>
+      <w:r>
+        <w:rPr>
+          <w:highlight w:val="yellow"/>
+        </w:rPr>
+        <w:t>Même calculs pour le volume/% de comblement de la fente par la greffe</w:t>
+      </w:r>
+      <w:r>
+        <w:t xml:space="preserve"> </w:t>
+      </w:r>
+    </w:p>
+    <w:p/>
+    <w:p>
+      <w:pPr>
+        <w:rPr>
+          <w:highlight w:val="yellow"/>
+        </w:rPr>
+      </w:pPr>
+      <w:r>
+        <w:rPr>
+          <w:highlight w:val="yellow"/>
+        </w:rPr>
         <w:t>2 mesures de volume de la fente, 2 mesures de volume de la greffe</w:t>
       </w:r>
     </w:p>
     <w:p>
       <w:r>
-        <w:t xml:space="preserve">% de comblement </w:t>
-      </w:r>
-    </w:p>
-    <w:p/>
-    <w:p>
-      <w:r>
-        <w:t xml:space="preserve">Comparer : le taux de %/ volume de comblement avec celui du tableau précédent : il y a-t-il plus de volume comblé ? </w:t>
-      </w:r>
-    </w:p>
-    <w:p/>
-    <w:p>
-      <w:r>
+        <w:rPr>
+          <w:highlight w:val="yellow"/>
+        </w:rPr>
+        <w:t>% de comblement</w:t>
+      </w:r>
+      <w:r>
+        <w:t xml:space="preserve"> </w:t>
+      </w:r>
+    </w:p>
+    <w:p/>
+    <w:p>
+      <w:r>
+        <w:rPr>
+          <w:highlight w:val="yellow"/>
+        </w:rPr>
+        <w:t>Comparer : le taux de %/ volume de comblement avec celui du tableau précédent : il y a-t-il plus de volume comblé ?</w:t>
+      </w:r>
+      <w:r>
+        <w:t xml:space="preserve"> </w:t>
+      </w:r>
+    </w:p>
+    <w:p/>
+    <w:p>
+      <w:r>
+        <w:rPr>
+          <w:highlight w:val="yellow"/>
+        </w:rPr>
         <w:t>Evaluation clinique de la récidive : %, le comparer au tableau précédent</w:t>
       </w:r>
     </w:p>
@@ -2150,8 +2520,13 @@
         <w:annotationRef/>
       </w:r>
       <w:r>
-        <w:t>Info manquante dans le datafame</w:t>
-      </w:r>
+        <w:t xml:space="preserve">Info manquante dans le </w:t>
+      </w:r>
+      <w:proofErr w:type="spellStart"/>
+      <w:r>
+        <w:t>datafame</w:t>
+      </w:r>
+      <w:proofErr w:type="spellEnd"/>
     </w:p>
     <w:p>
       <w:pPr>
@@ -2171,8 +2546,74 @@
         <w:annotationRef/>
       </w:r>
       <w:r>
-        <w:t>Info manquante dans le dataframe</w:t>
-      </w:r>
+        <w:t xml:space="preserve">Info manquante dans le </w:t>
+      </w:r>
+      <w:proofErr w:type="spellStart"/>
+      <w:r>
+        <w:t>dataframe</w:t>
+      </w:r>
+      <w:proofErr w:type="spellEnd"/>
+    </w:p>
+  </w:comment>
+  <w:comment w:id="2" w:author="Francesco Monti" w:date="2023-08-07T14:45:00Z" w:initials="FM">
+    <w:p>
+      <w:pPr>
+        <w:pStyle w:val="Testocommento"/>
+      </w:pPr>
+      <w:r>
+        <w:rPr>
+          <w:rStyle w:val="Rimandocommento"/>
+        </w:rPr>
+        <w:annotationRef/>
+      </w:r>
+      <w:r>
+        <w:t xml:space="preserve">Impossible relier les 2 </w:t>
+      </w:r>
+      <w:proofErr w:type="spellStart"/>
+      <w:r>
+        <w:t>dataframes</w:t>
+      </w:r>
+      <w:proofErr w:type="spellEnd"/>
+      <w:r>
+        <w:t xml:space="preserve"> car la variable « ID » ne correspond pas</w:t>
+      </w:r>
+    </w:p>
+  </w:comment>
+  <w:comment w:id="3" w:author="Francesco Monti" w:date="2023-08-07T16:20:00Z" w:initials="FM">
+    <w:p>
+      <w:pPr>
+        <w:pStyle w:val="Testocommento"/>
+      </w:pPr>
+      <w:r>
+        <w:rPr>
+          <w:rStyle w:val="Rimandocommento"/>
+        </w:rPr>
+        <w:annotationRef/>
+      </w:r>
+      <w:r>
+        <w:t>Donnée manquante</w:t>
+      </w:r>
+    </w:p>
+  </w:comment>
+  <w:comment w:id="4" w:author="Francesco Monti" w:date="2023-08-07T22:05:00Z" w:initials="FM">
+    <w:p>
+      <w:pPr>
+        <w:pStyle w:val="Testocommento"/>
+      </w:pPr>
+      <w:r>
+        <w:rPr>
+          <w:rStyle w:val="Rimandocommento"/>
+        </w:rPr>
+        <w:annotationRef/>
+      </w:r>
+      <w:r>
+        <w:t>Les 2 colonne sont identiques, 100% agreement</w:t>
+      </w:r>
+    </w:p>
+    <w:p>
+      <w:pPr>
+        <w:pStyle w:val="Testocommento"/>
+      </w:pPr>
     </w:p>
   </w:comment>
 </w:comments>
@@ -2182,6 +2623,9 @@
 <w15:commentsEx xmlns:wpc="http://schemas.microsoft.com/office/word/2010/wordprocessingCanvas" xmlns:cx="http://schemas.microsoft.com/office/drawing/2014/chartex" xmlns:cx1="http://schemas.microsoft.com/office/drawing/2015/9/8/chartex" xmlns:cx2="http://schemas.microsoft.com/office/drawing/2015/10/21/chartex" xmlns:cx3="http://schemas.microsoft.com/office/drawing/2016/5/9/chartex" xmlns:cx4="http://schemas.microsoft.com/office/drawing/2016/5/10/chartex" xmlns:cx5="http://schemas.microsoft.com/office/drawing/2016/5/11/chartex" xmlns:cx6="http://schemas.microsoft.com/office/drawing/2016/5/12/chartex" xmlns:cx7="http://schemas.microsoft.com/office/drawing/2016/5/13/chartex" xmlns:cx8="http://schemas.microsoft.com/office/drawing/2016/5/14/chartex" xmlns:mc="http://schemas.openxmlformats.org/markup-compatibility/2006" xmlns:aink="http://schemas.microsoft.com/office/drawing/2016/ink" xmlns:am3d="http://schemas.microsoft.com/office/drawing/2017/model3d" xmlns:o="urn:schemas-microsoft-com:office:office" xmlns:oel="http://schemas.microsoft.com/office/2019/extlst" xmlns:r="http://schemas.openxmlformats.org/officeDocument/2006/relationships" xmlns:m="http://schemas.openxmlformats.org/officeDocument/2006/math" xmlns:v="urn:schemas-microsoft-com:vml" xmlns:wp14="http://schemas.microsoft.com/office/word/2010/wordprocessingDrawing" xmlns:wp="http://schemas.openxmlformats.org/drawingml/2006/wordprocessingDrawing" xmlns:w10="urn:schemas-microsoft-com:office:word" xmlns:w="http://schemas.openxmlformats.org/wordprocessingml/2006/main" xmlns:w14="http://schemas.microsoft.com/office/word/2010/wordml" xmlns:w15="http://schemas.microsoft.com/office/word/2012/wordml" xmlns:w16cex="http://schemas.microsoft.com/office/word/2018/wordml/cex" xmlns:w16cid="http://schemas.microsoft.com/office/word/2016/wordml/cid" xmlns:w16="http://schemas.microsoft.com/office/word/2018/wordml" xmlns:w16sdtdh="http://schemas.microsoft.com/office/word/2020/wordml/sdtdatahash" xmlns:w16se="http://schemas.microsoft.com/office/word/2015/wordml/symex" xmlns:wpg="http://schemas.microsoft.com/office/word/2010/wordprocessingGroup" xmlns:wpi="http://schemas.microsoft.com/office/word/2010/wordprocessingInk" xmlns:wne="http://schemas.microsoft.com/office/word/2006/wordml" xmlns:wps="http://schemas.microsoft.com/office/word/2010/wordprocessingShape" mc:Ignorable="w14 w15 w16se w16cid w16 w16cex w16sdtdh wp14">
   <w15:commentEx w15:paraId="045158AA" w15:done="0"/>
   <w15:commentEx w15:paraId="1C91B7AE" w15:done="0"/>
+  <w15:commentEx w15:paraId="510A0505" w15:done="0"/>
+  <w15:commentEx w15:paraId="67D6D19E" w15:done="0"/>
+  <w15:commentEx w15:paraId="57FB0E96" w15:done="0"/>
 </w15:commentsEx>
 </file>
 
@@ -2189,6 +2633,9 @@
 <w16cex:commentsExtensible xmlns:wpc="http://schemas.microsoft.com/office/word/2010/wordprocessingCanvas" xmlns:cx="http://schemas.microsoft.com/office/drawing/2014/chartex" xmlns:cx1="http://schemas.microsoft.com/office/drawing/2015/9/8/chartex" xmlns:cx2="http://schemas.microsoft.com/office/drawing/2015/10/21/chartex" xmlns:cx3="http://schemas.microsoft.com/office/drawing/2016/5/9/chartex" xmlns:cx4="http://schemas.microsoft.com/office/drawing/2016/5/10/chartex" xmlns:cx5="http://schemas.microsoft.com/office/drawing/2016/5/11/chartex" xmlns:cx6="http://schemas.microsoft.com/office/drawing/2016/5/12/chartex" xmlns:cx7="http://schemas.microsoft.com/office/drawing/2016/5/13/chartex" xmlns:cx8="http://schemas.microsoft.com/office/drawing/2016/5/14/chartex" xmlns:mc="http://schemas.openxmlformats.org/markup-compatibility/2006" xmlns:aink="http://schemas.microsoft.com/office/drawing/2016/ink" xmlns:am3d="http://schemas.microsoft.com/office/drawing/2017/model3d" xmlns:o="urn:schemas-microsoft-com:office:office" xmlns:oel="http://schemas.microsoft.com/office/2019/extlst" xmlns:r="http://schemas.openxmlformats.org/officeDocument/2006/relationships" xmlns:m="http://schemas.openxmlformats.org/officeDocument/2006/math" xmlns:v="urn:schemas-microsoft-com:vml" xmlns:wp14="http://schemas.microsoft.com/office/word/2010/wordprocessingDrawing" xmlns:wp="http://schemas.openxmlformats.org/drawingml/2006/wordprocessingDrawing" xmlns:w10="urn:schemas-microsoft-com:office:word" xmlns:w="http://schemas.openxmlformats.org/wordprocessingml/2006/main" xmlns:w14="http://schemas.microsoft.com/office/word/2010/wordml" xmlns:w15="http://schemas.microsoft.com/office/word/2012/wordml" xmlns:w16cex="http://schemas.microsoft.com/office/word/2018/wordml/cex" xmlns:w16cid="http://schemas.microsoft.com/office/word/2016/wordml/cid" xmlns:w16="http://schemas.microsoft.com/office/word/2018/wordml" xmlns:w16sdtdh="http://schemas.microsoft.com/office/word/2020/wordml/sdtdatahash" xmlns:w16se="http://schemas.microsoft.com/office/word/2015/wordml/symex" xmlns:wpg="http://schemas.microsoft.com/office/word/2010/wordprocessingGroup" xmlns:wpi="http://schemas.microsoft.com/office/word/2010/wordprocessingInk" xmlns:wne="http://schemas.microsoft.com/office/word/2006/wordml" xmlns:wps="http://schemas.microsoft.com/office/word/2010/wordprocessingShape" mc:Ignorable="w14 w15 w16se w16cid w16 w16cex w16sdtdh wp14">
   <w16cex:commentExtensible w16cex:durableId="286FE144" w16cex:dateUtc="2023-07-29T17:04:00Z"/>
   <w16cex:commentExtensible w16cex:durableId="286FE174" w16cex:dateUtc="2023-07-29T17:05:00Z"/>
+  <w16cex:commentExtensible w16cex:durableId="287B820B" w16cex:dateUtc="2023-08-07T12:45:00Z"/>
+  <w16cex:commentExtensible w16cex:durableId="287B9842" w16cex:dateUtc="2023-08-07T14:20:00Z"/>
+  <w16cex:commentExtensible w16cex:durableId="287BE90F" w16cex:dateUtc="2023-08-07T20:05:00Z"/>
 </w16cex:commentsExtensible>
 </file>
 
@@ -2196,6 +2643,9 @@
 <w16cid:commentsIds xmlns:wpc="http://schemas.microsoft.com/office/word/2010/wordprocessingCanvas" xmlns:cx="http://schemas.microsoft.com/office/drawing/2014/chartex" xmlns:cx1="http://schemas.microsoft.com/office/drawing/2015/9/8/chartex" xmlns:cx2="http://schemas.microsoft.com/office/drawing/2015/10/21/chartex" xmlns:cx3="http://schemas.microsoft.com/office/drawing/2016/5/9/chartex" xmlns:cx4="http://schemas.microsoft.com/office/drawing/2016/5/10/chartex" xmlns:cx5="http://schemas.microsoft.com/office/drawing/2016/5/11/chartex" xmlns:cx6="http://schemas.microsoft.com/office/drawing/2016/5/12/chartex" xmlns:cx7="http://schemas.microsoft.com/office/drawing/2016/5/13/chartex" xmlns:cx8="http://schemas.microsoft.com/office/drawing/2016/5/14/chartex" xmlns:mc="http://schemas.openxmlformats.org/markup-compatibility/2006" xmlns:aink="http://schemas.microsoft.com/office/drawing/2016/ink" xmlns:am3d="http://schemas.microsoft.com/office/drawing/2017/model3d" xmlns:o="urn:schemas-microsoft-com:office:office" xmlns:oel="http://schemas.microsoft.com/office/2019/extlst" xmlns:r="http://schemas.openxmlformats.org/officeDocument/2006/relationships" xmlns:m="http://schemas.openxmlformats.org/officeDocument/2006/math" xmlns:v="urn:schemas-microsoft-com:vml" xmlns:wp14="http://schemas.microsoft.com/office/word/2010/wordprocessingDrawing" xmlns:wp="http://schemas.openxmlformats.org/drawingml/2006/wordprocessingDrawing" xmlns:w10="urn:schemas-microsoft-com:office:word" xmlns:w="http://schemas.openxmlformats.org/wordprocessingml/2006/main" xmlns:w14="http://schemas.microsoft.com/office/word/2010/wordml" xmlns:w15="http://schemas.microsoft.com/office/word/2012/wordml" xmlns:w16cex="http://schemas.microsoft.com/office/word/2018/wordml/cex" xmlns:w16cid="http://schemas.microsoft.com/office/word/2016/wordml/cid" xmlns:w16="http://schemas.microsoft.com/office/word/2018/wordml" xmlns:w16sdtdh="http://schemas.microsoft.com/office/word/2020/wordml/sdtdatahash" xmlns:w16se="http://schemas.microsoft.com/office/word/2015/wordml/symex" xmlns:wpg="http://schemas.microsoft.com/office/word/2010/wordprocessingGroup" xmlns:wpi="http://schemas.microsoft.com/office/word/2010/wordprocessingInk" xmlns:wne="http://schemas.microsoft.com/office/word/2006/wordml" xmlns:wps="http://schemas.microsoft.com/office/word/2010/wordprocessingShape" mc:Ignorable="w14 w15 w16se w16cid w16 w16cex w16sdtdh wp14">
   <w16cid:commentId w16cid:paraId="045158AA" w16cid:durableId="286FE144"/>
   <w16cid:commentId w16cid:paraId="1C91B7AE" w16cid:durableId="286FE174"/>
+  <w16cid:commentId w16cid:paraId="510A0505" w16cid:durableId="287B820B"/>
+  <w16cid:commentId w16cid:paraId="67D6D19E" w16cid:durableId="287B9842"/>
+  <w16cid:commentId w16cid:paraId="57FB0E96" w16cid:durableId="287BE90F"/>
 </w16cid:commentsIds>
 </file>
 
@@ -2955,7 +3405,6 @@
   <w:style w:type="character" w:default="1" w:styleId="Carpredefinitoparagrafo">
     <w:name w:val="Default Paragraph Font"/>
     <w:uiPriority w:val="1"/>
-    <w:semiHidden/>
     <w:unhideWhenUsed/>
   </w:style>
   <w:style w:type="table" w:default="1" w:styleId="Tabellanormale">

</xml_diff>